<commit_message>
Added code to document
</commit_message>
<xml_diff>
--- a/Tay_grace_debugfixifstmt.docx
+++ b/Tay_grace_debugfixifstmt.docx
@@ -1,19 +1,30 @@
 
 <file path=word/document.xml><?xml version="1.0" encoding="utf-8"?>
-<w:document xmlns:wpc="http://schemas.microsoft.com/office/word/2010/wordprocessingCanvas" xmlns:mo="http://schemas.microsoft.com/office/mac/office/2008/main" xmlns:mc="http://schemas.openxmlformats.org/markup-compatibility/2006" xmlns:mv="urn:schemas-microsoft-com:mac:vml" xmlns:o="urn:schemas-microsoft-com:office:office" xmlns:r="http://schemas.openxmlformats.org/officeDocument/2006/relationships" xmlns:m="http://schemas.openxmlformats.org/officeDocument/2006/math" xmlns:v="urn:schemas-microsoft-com:vml" xmlns:wp14="http://schemas.microsoft.com/office/word/2010/wordprocessingDrawing" xmlns:wp="http://schemas.openxmlformats.org/drawingml/2006/wordprocessingDrawing" xmlns:w10="urn:schemas-microsoft-com:office:word" xmlns:w="http://schemas.openxmlformats.org/wordprocessingml/2006/main" xmlns:w14="http://schemas.microsoft.com/office/word/2010/wordml" xmlns:w15="http://schemas.microsoft.com/office/word/2012/wordml" xmlns:wpg="http://schemas.microsoft.com/office/word/2010/wordprocessingGroup" xmlns:wpi="http://schemas.microsoft.com/office/word/2010/wordprocessingInk" xmlns:wne="http://schemas.microsoft.com/office/word/2006/wordml" xmlns:wps="http://schemas.microsoft.com/office/word/2010/wordprocessingShape" mc:Ignorable="w14 w15 wp14">
+<w:document xmlns:wpc="http://schemas.microsoft.com/office/word/2010/wordprocessingCanvas" xmlns:mc="http://schemas.openxmlformats.org/markup-compatibility/2006" xmlns:o="urn:schemas-microsoft-com:office:office" xmlns:r="http://schemas.openxmlformats.org/officeDocument/2006/relationships" xmlns:m="http://schemas.openxmlformats.org/officeDocument/2006/math" xmlns:v="urn:schemas-microsoft-com:vml" xmlns:wp14="http://schemas.microsoft.com/office/word/2010/wordprocessingDrawing" xmlns:wp="http://schemas.openxmlformats.org/drawingml/2006/wordprocessingDrawing" xmlns:w10="urn:schemas-microsoft-com:office:word" xmlns:w="http://schemas.openxmlformats.org/wordprocessingml/2006/main" xmlns:w14="http://schemas.microsoft.com/office/word/2010/wordml" xmlns:w15="http://schemas.microsoft.com/office/word/2012/wordml" xmlns:wpg="http://schemas.microsoft.com/office/word/2010/wordprocessingGroup" xmlns:wpi="http://schemas.microsoft.com/office/word/2010/wordprocessingInk" xmlns:wne="http://schemas.microsoft.com/office/word/2006/wordml" xmlns:wps="http://schemas.microsoft.com/office/word/2010/wordprocessingShape" mc:Ignorable="w14 w15 wp14">
   <w:body>
     <w:p>
       <w:pPr>
         <w:pStyle w:val="Heading1"/>
       </w:pPr>
       <w:r>
-        <w:t xml:space="preserve">IT 230 </w:t>
+        <w:t>IT 230</w:t>
+      </w:r>
+      <w:r>
+        <w:t xml:space="preserve"> </w:t>
+      </w:r>
+      <w:r>
+        <w:t xml:space="preserve">Mod 4 Milestone 2 </w:t>
+      </w:r>
+      <w:proofErr w:type="spellStart"/>
+      <w:r>
+        <w:t>DebugFixIfStmt</w:t>
+      </w:r>
+      <w:proofErr w:type="spellEnd"/>
+      <w:r>
+        <w:t xml:space="preserve"> </w:t>
       </w:r>
       <w:r>
         <w:t>Coding Activity</w:t>
-      </w:r>
-      <w:r>
-        <w:t xml:space="preserve"> Submission Template</w:t>
       </w:r>
     </w:p>
     <w:p>
@@ -121,8 +132,6 @@
       <w:r>
         <w:t>4</w:t>
       </w:r>
-      <w:bookmarkStart w:id="0" w:name="_GoBack"/>
-      <w:bookmarkEnd w:id="0"/>
     </w:p>
     <w:p>
       <w:pPr>
@@ -182,15 +191,7 @@
               <w:t xml:space="preserve">Insert </w:t>
             </w:r>
             <w:r>
-              <w:t xml:space="preserve">a copy of </w:t>
-            </w:r>
-            <w:proofErr w:type="gramStart"/>
-            <w:r>
-              <w:t>your</w:t>
-            </w:r>
-            <w:proofErr w:type="gramEnd"/>
-            <w:r>
-              <w:t xml:space="preserve"> of the </w:t>
+              <w:t xml:space="preserve">a copy of your of the </w:t>
             </w:r>
             <w:r>
               <w:t>ZIP</w:t>
@@ -226,7 +227,11 @@
               <w:t xml:space="preserve">  </w:t>
             </w:r>
           </w:p>
-          <w:p/>
+          <w:p>
+            <w:r>
+              <w:t>Attached separately.</w:t>
+            </w:r>
+          </w:p>
           <w:p/>
           <w:p/>
         </w:tc>
@@ -304,6 +309,3375 @@
             </w:r>
           </w:p>
           <w:p/>
+          <w:p>
+            <w:pPr>
+              <w:autoSpaceDE w:val="0"/>
+              <w:autoSpaceDN w:val="0"/>
+              <w:adjustRightInd w:val="0"/>
+              <w:ind w:left="1440" w:hanging="1440"/>
+              <w:rPr>
+                <w:rFonts w:ascii="Consolas" w:hAnsi="Consolas" w:cs="Consolas"/>
+                <w:color w:val="000000"/>
+                <w:sz w:val="19"/>
+                <w:szCs w:val="19"/>
+                <w:highlight w:val="white"/>
+              </w:rPr>
+            </w:pPr>
+            <w:r>
+              <w:rPr>
+                <w:rFonts w:ascii="Consolas" w:hAnsi="Consolas" w:cs="Consolas"/>
+                <w:color w:val="0000FF"/>
+                <w:sz w:val="19"/>
+                <w:szCs w:val="19"/>
+                <w:highlight w:val="white"/>
+              </w:rPr>
+              <w:t>using</w:t>
+            </w:r>
+            <w:r>
+              <w:rPr>
+                <w:rFonts w:ascii="Consolas" w:hAnsi="Consolas" w:cs="Consolas"/>
+                <w:color w:val="000000"/>
+                <w:sz w:val="19"/>
+                <w:szCs w:val="19"/>
+                <w:highlight w:val="white"/>
+              </w:rPr>
+              <w:t xml:space="preserve"> System;</w:t>
+            </w:r>
+          </w:p>
+          <w:p>
+            <w:pPr>
+              <w:autoSpaceDE w:val="0"/>
+              <w:autoSpaceDN w:val="0"/>
+              <w:adjustRightInd w:val="0"/>
+              <w:ind w:left="1440" w:hanging="1440"/>
+              <w:rPr>
+                <w:rFonts w:ascii="Consolas" w:hAnsi="Consolas" w:cs="Consolas"/>
+                <w:color w:val="000000"/>
+                <w:sz w:val="19"/>
+                <w:szCs w:val="19"/>
+                <w:highlight w:val="white"/>
+              </w:rPr>
+            </w:pPr>
+            <w:r>
+              <w:rPr>
+                <w:rFonts w:ascii="Consolas" w:hAnsi="Consolas" w:cs="Consolas"/>
+                <w:color w:val="0000FF"/>
+                <w:sz w:val="19"/>
+                <w:szCs w:val="19"/>
+                <w:highlight w:val="white"/>
+              </w:rPr>
+              <w:t>using</w:t>
+            </w:r>
+            <w:r>
+              <w:rPr>
+                <w:rFonts w:ascii="Consolas" w:hAnsi="Consolas" w:cs="Consolas"/>
+                <w:color w:val="000000"/>
+                <w:sz w:val="19"/>
+                <w:szCs w:val="19"/>
+                <w:highlight w:val="white"/>
+              </w:rPr>
+              <w:t xml:space="preserve"> </w:t>
+            </w:r>
+            <w:proofErr w:type="spellStart"/>
+            <w:r>
+              <w:rPr>
+                <w:rFonts w:ascii="Consolas" w:hAnsi="Consolas" w:cs="Consolas"/>
+                <w:color w:val="000000"/>
+                <w:sz w:val="19"/>
+                <w:szCs w:val="19"/>
+                <w:highlight w:val="white"/>
+              </w:rPr>
+              <w:t>System.Collections.Generic</w:t>
+            </w:r>
+            <w:proofErr w:type="spellEnd"/>
+            <w:r>
+              <w:rPr>
+                <w:rFonts w:ascii="Consolas" w:hAnsi="Consolas" w:cs="Consolas"/>
+                <w:color w:val="000000"/>
+                <w:sz w:val="19"/>
+                <w:szCs w:val="19"/>
+                <w:highlight w:val="white"/>
+              </w:rPr>
+              <w:t>;</w:t>
+            </w:r>
+          </w:p>
+          <w:p>
+            <w:pPr>
+              <w:autoSpaceDE w:val="0"/>
+              <w:autoSpaceDN w:val="0"/>
+              <w:adjustRightInd w:val="0"/>
+              <w:ind w:left="1440" w:hanging="1440"/>
+              <w:rPr>
+                <w:rFonts w:ascii="Consolas" w:hAnsi="Consolas" w:cs="Consolas"/>
+                <w:color w:val="000000"/>
+                <w:sz w:val="19"/>
+                <w:szCs w:val="19"/>
+                <w:highlight w:val="white"/>
+              </w:rPr>
+            </w:pPr>
+            <w:r>
+              <w:rPr>
+                <w:rFonts w:ascii="Consolas" w:hAnsi="Consolas" w:cs="Consolas"/>
+                <w:color w:val="0000FF"/>
+                <w:sz w:val="19"/>
+                <w:szCs w:val="19"/>
+                <w:highlight w:val="white"/>
+              </w:rPr>
+              <w:t>using</w:t>
+            </w:r>
+            <w:r>
+              <w:rPr>
+                <w:rFonts w:ascii="Consolas" w:hAnsi="Consolas" w:cs="Consolas"/>
+                <w:color w:val="000000"/>
+                <w:sz w:val="19"/>
+                <w:szCs w:val="19"/>
+                <w:highlight w:val="white"/>
+              </w:rPr>
+              <w:t xml:space="preserve"> </w:t>
+            </w:r>
+            <w:proofErr w:type="spellStart"/>
+            <w:r>
+              <w:rPr>
+                <w:rFonts w:ascii="Consolas" w:hAnsi="Consolas" w:cs="Consolas"/>
+                <w:color w:val="000000"/>
+                <w:sz w:val="19"/>
+                <w:szCs w:val="19"/>
+                <w:highlight w:val="white"/>
+              </w:rPr>
+              <w:t>System.Linq</w:t>
+            </w:r>
+            <w:proofErr w:type="spellEnd"/>
+            <w:r>
+              <w:rPr>
+                <w:rFonts w:ascii="Consolas" w:hAnsi="Consolas" w:cs="Consolas"/>
+                <w:color w:val="000000"/>
+                <w:sz w:val="19"/>
+                <w:szCs w:val="19"/>
+                <w:highlight w:val="white"/>
+              </w:rPr>
+              <w:t>;</w:t>
+            </w:r>
+          </w:p>
+          <w:p>
+            <w:pPr>
+              <w:autoSpaceDE w:val="0"/>
+              <w:autoSpaceDN w:val="0"/>
+              <w:adjustRightInd w:val="0"/>
+              <w:ind w:left="1440" w:hanging="1440"/>
+              <w:rPr>
+                <w:rFonts w:ascii="Consolas" w:hAnsi="Consolas" w:cs="Consolas"/>
+                <w:color w:val="000000"/>
+                <w:sz w:val="19"/>
+                <w:szCs w:val="19"/>
+                <w:highlight w:val="white"/>
+              </w:rPr>
+            </w:pPr>
+            <w:r>
+              <w:rPr>
+                <w:rFonts w:ascii="Consolas" w:hAnsi="Consolas" w:cs="Consolas"/>
+                <w:color w:val="0000FF"/>
+                <w:sz w:val="19"/>
+                <w:szCs w:val="19"/>
+                <w:highlight w:val="white"/>
+              </w:rPr>
+              <w:t>using</w:t>
+            </w:r>
+            <w:r>
+              <w:rPr>
+                <w:rFonts w:ascii="Consolas" w:hAnsi="Consolas" w:cs="Consolas"/>
+                <w:color w:val="000000"/>
+                <w:sz w:val="19"/>
+                <w:szCs w:val="19"/>
+                <w:highlight w:val="white"/>
+              </w:rPr>
+              <w:t xml:space="preserve"> </w:t>
+            </w:r>
+            <w:proofErr w:type="spellStart"/>
+            <w:r>
+              <w:rPr>
+                <w:rFonts w:ascii="Consolas" w:hAnsi="Consolas" w:cs="Consolas"/>
+                <w:color w:val="000000"/>
+                <w:sz w:val="19"/>
+                <w:szCs w:val="19"/>
+                <w:highlight w:val="white"/>
+              </w:rPr>
+              <w:t>System.Text</w:t>
+            </w:r>
+            <w:proofErr w:type="spellEnd"/>
+            <w:r>
+              <w:rPr>
+                <w:rFonts w:ascii="Consolas" w:hAnsi="Consolas" w:cs="Consolas"/>
+                <w:color w:val="000000"/>
+                <w:sz w:val="19"/>
+                <w:szCs w:val="19"/>
+                <w:highlight w:val="white"/>
+              </w:rPr>
+              <w:t>;</w:t>
+            </w:r>
+          </w:p>
+          <w:p>
+            <w:pPr>
+              <w:autoSpaceDE w:val="0"/>
+              <w:autoSpaceDN w:val="0"/>
+              <w:adjustRightInd w:val="0"/>
+              <w:ind w:left="1440" w:hanging="1440"/>
+              <w:rPr>
+                <w:rFonts w:ascii="Consolas" w:hAnsi="Consolas" w:cs="Consolas"/>
+                <w:color w:val="000000"/>
+                <w:sz w:val="19"/>
+                <w:szCs w:val="19"/>
+                <w:highlight w:val="white"/>
+              </w:rPr>
+            </w:pPr>
+            <w:r>
+              <w:rPr>
+                <w:rFonts w:ascii="Consolas" w:hAnsi="Consolas" w:cs="Consolas"/>
+                <w:color w:val="0000FF"/>
+                <w:sz w:val="19"/>
+                <w:szCs w:val="19"/>
+                <w:highlight w:val="white"/>
+              </w:rPr>
+              <w:t>using</w:t>
+            </w:r>
+            <w:r>
+              <w:rPr>
+                <w:rFonts w:ascii="Consolas" w:hAnsi="Consolas" w:cs="Consolas"/>
+                <w:color w:val="000000"/>
+                <w:sz w:val="19"/>
+                <w:szCs w:val="19"/>
+                <w:highlight w:val="white"/>
+              </w:rPr>
+              <w:t xml:space="preserve"> </w:t>
+            </w:r>
+            <w:proofErr w:type="spellStart"/>
+            <w:r>
+              <w:rPr>
+                <w:rFonts w:ascii="Consolas" w:hAnsi="Consolas" w:cs="Consolas"/>
+                <w:color w:val="000000"/>
+                <w:sz w:val="19"/>
+                <w:szCs w:val="19"/>
+                <w:highlight w:val="white"/>
+              </w:rPr>
+              <w:t>System.Threading.Tasks</w:t>
+            </w:r>
+            <w:proofErr w:type="spellEnd"/>
+            <w:r>
+              <w:rPr>
+                <w:rFonts w:ascii="Consolas" w:hAnsi="Consolas" w:cs="Consolas"/>
+                <w:color w:val="000000"/>
+                <w:sz w:val="19"/>
+                <w:szCs w:val="19"/>
+                <w:highlight w:val="white"/>
+              </w:rPr>
+              <w:t>;</w:t>
+            </w:r>
+          </w:p>
+          <w:p>
+            <w:pPr>
+              <w:autoSpaceDE w:val="0"/>
+              <w:autoSpaceDN w:val="0"/>
+              <w:adjustRightInd w:val="0"/>
+              <w:ind w:left="1440" w:hanging="1440"/>
+              <w:rPr>
+                <w:rFonts w:ascii="Consolas" w:hAnsi="Consolas" w:cs="Consolas"/>
+                <w:color w:val="000000"/>
+                <w:sz w:val="19"/>
+                <w:szCs w:val="19"/>
+                <w:highlight w:val="white"/>
+              </w:rPr>
+            </w:pPr>
+          </w:p>
+          <w:p>
+            <w:pPr>
+              <w:autoSpaceDE w:val="0"/>
+              <w:autoSpaceDN w:val="0"/>
+              <w:adjustRightInd w:val="0"/>
+              <w:ind w:left="1440" w:hanging="1440"/>
+              <w:rPr>
+                <w:rFonts w:ascii="Consolas" w:hAnsi="Consolas" w:cs="Consolas"/>
+                <w:color w:val="000000"/>
+                <w:sz w:val="19"/>
+                <w:szCs w:val="19"/>
+                <w:highlight w:val="white"/>
+              </w:rPr>
+            </w:pPr>
+            <w:r>
+              <w:rPr>
+                <w:rFonts w:ascii="Consolas" w:hAnsi="Consolas" w:cs="Consolas"/>
+                <w:color w:val="0000FF"/>
+                <w:sz w:val="19"/>
+                <w:szCs w:val="19"/>
+                <w:highlight w:val="white"/>
+              </w:rPr>
+              <w:t>namespace</w:t>
+            </w:r>
+            <w:r>
+              <w:rPr>
+                <w:rFonts w:ascii="Consolas" w:hAnsi="Consolas" w:cs="Consolas"/>
+                <w:color w:val="000000"/>
+                <w:sz w:val="19"/>
+                <w:szCs w:val="19"/>
+                <w:highlight w:val="white"/>
+              </w:rPr>
+              <w:t xml:space="preserve"> </w:t>
+            </w:r>
+            <w:proofErr w:type="spellStart"/>
+            <w:r>
+              <w:rPr>
+                <w:rFonts w:ascii="Consolas" w:hAnsi="Consolas" w:cs="Consolas"/>
+                <w:color w:val="000000"/>
+                <w:sz w:val="19"/>
+                <w:szCs w:val="19"/>
+                <w:highlight w:val="white"/>
+              </w:rPr>
+              <w:t>DebugFixIFStmt</w:t>
+            </w:r>
+            <w:proofErr w:type="spellEnd"/>
+          </w:p>
+          <w:p>
+            <w:pPr>
+              <w:autoSpaceDE w:val="0"/>
+              <w:autoSpaceDN w:val="0"/>
+              <w:adjustRightInd w:val="0"/>
+              <w:ind w:left="1440" w:hanging="1440"/>
+              <w:rPr>
+                <w:rFonts w:ascii="Consolas" w:hAnsi="Consolas" w:cs="Consolas"/>
+                <w:color w:val="000000"/>
+                <w:sz w:val="19"/>
+                <w:szCs w:val="19"/>
+                <w:highlight w:val="white"/>
+              </w:rPr>
+            </w:pPr>
+            <w:r>
+              <w:rPr>
+                <w:rFonts w:ascii="Consolas" w:hAnsi="Consolas" w:cs="Consolas"/>
+                <w:color w:val="000000"/>
+                <w:sz w:val="19"/>
+                <w:szCs w:val="19"/>
+                <w:highlight w:val="white"/>
+              </w:rPr>
+              <w:t>{</w:t>
+            </w:r>
+          </w:p>
+          <w:p>
+            <w:pPr>
+              <w:autoSpaceDE w:val="0"/>
+              <w:autoSpaceDN w:val="0"/>
+              <w:adjustRightInd w:val="0"/>
+              <w:ind w:left="1440" w:hanging="1440"/>
+              <w:rPr>
+                <w:rFonts w:ascii="Consolas" w:hAnsi="Consolas" w:cs="Consolas"/>
+                <w:color w:val="000000"/>
+                <w:sz w:val="19"/>
+                <w:szCs w:val="19"/>
+                <w:highlight w:val="white"/>
+              </w:rPr>
+            </w:pPr>
+            <w:r>
+              <w:rPr>
+                <w:rFonts w:ascii="Consolas" w:hAnsi="Consolas" w:cs="Consolas"/>
+                <w:color w:val="000000"/>
+                <w:sz w:val="19"/>
+                <w:szCs w:val="19"/>
+                <w:highlight w:val="white"/>
+              </w:rPr>
+              <w:t xml:space="preserve">    </w:t>
+            </w:r>
+            <w:r>
+              <w:rPr>
+                <w:rFonts w:ascii="Consolas" w:hAnsi="Consolas" w:cs="Consolas"/>
+                <w:color w:val="0000FF"/>
+                <w:sz w:val="19"/>
+                <w:szCs w:val="19"/>
+                <w:highlight w:val="white"/>
+              </w:rPr>
+              <w:t>class</w:t>
+            </w:r>
+            <w:r>
+              <w:rPr>
+                <w:rFonts w:ascii="Consolas" w:hAnsi="Consolas" w:cs="Consolas"/>
+                <w:color w:val="000000"/>
+                <w:sz w:val="19"/>
+                <w:szCs w:val="19"/>
+                <w:highlight w:val="white"/>
+              </w:rPr>
+              <w:t xml:space="preserve"> </w:t>
+            </w:r>
+            <w:r>
+              <w:rPr>
+                <w:rFonts w:ascii="Consolas" w:hAnsi="Consolas" w:cs="Consolas"/>
+                <w:color w:val="2B91AF"/>
+                <w:sz w:val="19"/>
+                <w:szCs w:val="19"/>
+                <w:highlight w:val="white"/>
+              </w:rPr>
+              <w:t>Program</w:t>
+            </w:r>
+          </w:p>
+          <w:p>
+            <w:pPr>
+              <w:autoSpaceDE w:val="0"/>
+              <w:autoSpaceDN w:val="0"/>
+              <w:adjustRightInd w:val="0"/>
+              <w:ind w:left="1440" w:hanging="1440"/>
+              <w:rPr>
+                <w:rFonts w:ascii="Consolas" w:hAnsi="Consolas" w:cs="Consolas"/>
+                <w:color w:val="000000"/>
+                <w:sz w:val="19"/>
+                <w:szCs w:val="19"/>
+                <w:highlight w:val="white"/>
+              </w:rPr>
+            </w:pPr>
+            <w:r>
+              <w:rPr>
+                <w:rFonts w:ascii="Consolas" w:hAnsi="Consolas" w:cs="Consolas"/>
+                <w:color w:val="000000"/>
+                <w:sz w:val="19"/>
+                <w:szCs w:val="19"/>
+                <w:highlight w:val="white"/>
+              </w:rPr>
+              <w:t xml:space="preserve">    {</w:t>
+            </w:r>
+          </w:p>
+          <w:p>
+            <w:pPr>
+              <w:autoSpaceDE w:val="0"/>
+              <w:autoSpaceDN w:val="0"/>
+              <w:adjustRightInd w:val="0"/>
+              <w:ind w:left="1440" w:hanging="1440"/>
+              <w:rPr>
+                <w:rFonts w:ascii="Consolas" w:hAnsi="Consolas" w:cs="Consolas"/>
+                <w:color w:val="000000"/>
+                <w:sz w:val="19"/>
+                <w:szCs w:val="19"/>
+                <w:highlight w:val="white"/>
+              </w:rPr>
+            </w:pPr>
+            <w:r>
+              <w:rPr>
+                <w:rFonts w:ascii="Consolas" w:hAnsi="Consolas" w:cs="Consolas"/>
+                <w:color w:val="000000"/>
+                <w:sz w:val="19"/>
+                <w:szCs w:val="19"/>
+                <w:highlight w:val="white"/>
+              </w:rPr>
+              <w:t xml:space="preserve">        </w:t>
+            </w:r>
+            <w:r>
+              <w:rPr>
+                <w:rFonts w:ascii="Consolas" w:hAnsi="Consolas" w:cs="Consolas"/>
+                <w:color w:val="0000FF"/>
+                <w:sz w:val="19"/>
+                <w:szCs w:val="19"/>
+                <w:highlight w:val="white"/>
+              </w:rPr>
+              <w:t>static</w:t>
+            </w:r>
+            <w:r>
+              <w:rPr>
+                <w:rFonts w:ascii="Consolas" w:hAnsi="Consolas" w:cs="Consolas"/>
+                <w:color w:val="000000"/>
+                <w:sz w:val="19"/>
+                <w:szCs w:val="19"/>
+                <w:highlight w:val="white"/>
+              </w:rPr>
+              <w:t xml:space="preserve"> </w:t>
+            </w:r>
+            <w:r>
+              <w:rPr>
+                <w:rFonts w:ascii="Consolas" w:hAnsi="Consolas" w:cs="Consolas"/>
+                <w:color w:val="0000FF"/>
+                <w:sz w:val="19"/>
+                <w:szCs w:val="19"/>
+                <w:highlight w:val="white"/>
+              </w:rPr>
+              <w:t>void</w:t>
+            </w:r>
+            <w:r>
+              <w:rPr>
+                <w:rFonts w:ascii="Consolas" w:hAnsi="Consolas" w:cs="Consolas"/>
+                <w:color w:val="000000"/>
+                <w:sz w:val="19"/>
+                <w:szCs w:val="19"/>
+                <w:highlight w:val="white"/>
+              </w:rPr>
+              <w:t xml:space="preserve"> Main(</w:t>
+            </w:r>
+            <w:r>
+              <w:rPr>
+                <w:rFonts w:ascii="Consolas" w:hAnsi="Consolas" w:cs="Consolas"/>
+                <w:color w:val="0000FF"/>
+                <w:sz w:val="19"/>
+                <w:szCs w:val="19"/>
+                <w:highlight w:val="white"/>
+              </w:rPr>
+              <w:t>string</w:t>
+            </w:r>
+            <w:r>
+              <w:rPr>
+                <w:rFonts w:ascii="Consolas" w:hAnsi="Consolas" w:cs="Consolas"/>
+                <w:color w:val="000000"/>
+                <w:sz w:val="19"/>
+                <w:szCs w:val="19"/>
+                <w:highlight w:val="white"/>
+              </w:rPr>
+              <w:t xml:space="preserve">[] </w:t>
+            </w:r>
+            <w:proofErr w:type="spellStart"/>
+            <w:r>
+              <w:rPr>
+                <w:rFonts w:ascii="Consolas" w:hAnsi="Consolas" w:cs="Consolas"/>
+                <w:color w:val="000000"/>
+                <w:sz w:val="19"/>
+                <w:szCs w:val="19"/>
+                <w:highlight w:val="white"/>
+              </w:rPr>
+              <w:t>args</w:t>
+            </w:r>
+            <w:proofErr w:type="spellEnd"/>
+            <w:r>
+              <w:rPr>
+                <w:rFonts w:ascii="Consolas" w:hAnsi="Consolas" w:cs="Consolas"/>
+                <w:color w:val="000000"/>
+                <w:sz w:val="19"/>
+                <w:szCs w:val="19"/>
+                <w:highlight w:val="white"/>
+              </w:rPr>
+              <w:t>)</w:t>
+            </w:r>
+          </w:p>
+          <w:p>
+            <w:pPr>
+              <w:autoSpaceDE w:val="0"/>
+              <w:autoSpaceDN w:val="0"/>
+              <w:adjustRightInd w:val="0"/>
+              <w:ind w:left="1440" w:hanging="1440"/>
+              <w:rPr>
+                <w:rFonts w:ascii="Consolas" w:hAnsi="Consolas" w:cs="Consolas"/>
+                <w:color w:val="000000"/>
+                <w:sz w:val="19"/>
+                <w:szCs w:val="19"/>
+                <w:highlight w:val="white"/>
+              </w:rPr>
+            </w:pPr>
+            <w:r>
+              <w:rPr>
+                <w:rFonts w:ascii="Consolas" w:hAnsi="Consolas" w:cs="Consolas"/>
+                <w:color w:val="000000"/>
+                <w:sz w:val="19"/>
+                <w:szCs w:val="19"/>
+                <w:highlight w:val="white"/>
+              </w:rPr>
+              <w:t xml:space="preserve">        {</w:t>
+            </w:r>
+          </w:p>
+          <w:p>
+            <w:pPr>
+              <w:autoSpaceDE w:val="0"/>
+              <w:autoSpaceDN w:val="0"/>
+              <w:adjustRightInd w:val="0"/>
+              <w:ind w:left="1440" w:hanging="1440"/>
+              <w:rPr>
+                <w:rFonts w:ascii="Consolas" w:hAnsi="Consolas" w:cs="Consolas"/>
+                <w:color w:val="000000"/>
+                <w:sz w:val="19"/>
+                <w:szCs w:val="19"/>
+                <w:highlight w:val="white"/>
+              </w:rPr>
+            </w:pPr>
+            <w:r>
+              <w:rPr>
+                <w:rFonts w:ascii="Consolas" w:hAnsi="Consolas" w:cs="Consolas"/>
+                <w:color w:val="000000"/>
+                <w:sz w:val="19"/>
+                <w:szCs w:val="19"/>
+                <w:highlight w:val="white"/>
+              </w:rPr>
+              <w:t xml:space="preserve">            (</w:t>
+            </w:r>
+            <w:r>
+              <w:rPr>
+                <w:rFonts w:ascii="Consolas" w:hAnsi="Consolas" w:cs="Consolas"/>
+                <w:color w:val="0000FF"/>
+                <w:sz w:val="19"/>
+                <w:szCs w:val="19"/>
+                <w:highlight w:val="white"/>
+              </w:rPr>
+              <w:t>new</w:t>
+            </w:r>
+            <w:r>
+              <w:rPr>
+                <w:rFonts w:ascii="Consolas" w:hAnsi="Consolas" w:cs="Consolas"/>
+                <w:color w:val="000000"/>
+                <w:sz w:val="19"/>
+                <w:szCs w:val="19"/>
+                <w:highlight w:val="white"/>
+              </w:rPr>
+              <w:t xml:space="preserve"> </w:t>
+            </w:r>
+            <w:r>
+              <w:rPr>
+                <w:rFonts w:ascii="Consolas" w:hAnsi="Consolas" w:cs="Consolas"/>
+                <w:color w:val="2B91AF"/>
+                <w:sz w:val="19"/>
+                <w:szCs w:val="19"/>
+                <w:highlight w:val="white"/>
+              </w:rPr>
+              <w:t>Program</w:t>
+            </w:r>
+            <w:r>
+              <w:rPr>
+                <w:rFonts w:ascii="Consolas" w:hAnsi="Consolas" w:cs="Consolas"/>
+                <w:color w:val="000000"/>
+                <w:sz w:val="19"/>
+                <w:szCs w:val="19"/>
+                <w:highlight w:val="white"/>
+              </w:rPr>
+              <w:t>()).run();</w:t>
+            </w:r>
+          </w:p>
+          <w:p>
+            <w:pPr>
+              <w:autoSpaceDE w:val="0"/>
+              <w:autoSpaceDN w:val="0"/>
+              <w:adjustRightInd w:val="0"/>
+              <w:ind w:left="1440" w:hanging="1440"/>
+              <w:rPr>
+                <w:rFonts w:ascii="Consolas" w:hAnsi="Consolas" w:cs="Consolas"/>
+                <w:color w:val="000000"/>
+                <w:sz w:val="19"/>
+                <w:szCs w:val="19"/>
+                <w:highlight w:val="white"/>
+              </w:rPr>
+            </w:pPr>
+            <w:r>
+              <w:rPr>
+                <w:rFonts w:ascii="Consolas" w:hAnsi="Consolas" w:cs="Consolas"/>
+                <w:color w:val="000000"/>
+                <w:sz w:val="19"/>
+                <w:szCs w:val="19"/>
+                <w:highlight w:val="white"/>
+              </w:rPr>
+              <w:t xml:space="preserve">        }</w:t>
+            </w:r>
+          </w:p>
+          <w:p>
+            <w:pPr>
+              <w:autoSpaceDE w:val="0"/>
+              <w:autoSpaceDN w:val="0"/>
+              <w:adjustRightInd w:val="0"/>
+              <w:ind w:left="1440" w:hanging="1440"/>
+              <w:rPr>
+                <w:rFonts w:ascii="Consolas" w:hAnsi="Consolas" w:cs="Consolas"/>
+                <w:color w:val="000000"/>
+                <w:sz w:val="19"/>
+                <w:szCs w:val="19"/>
+                <w:highlight w:val="white"/>
+              </w:rPr>
+            </w:pPr>
+          </w:p>
+          <w:p>
+            <w:pPr>
+              <w:autoSpaceDE w:val="0"/>
+              <w:autoSpaceDN w:val="0"/>
+              <w:adjustRightInd w:val="0"/>
+              <w:ind w:left="1440" w:hanging="1440"/>
+              <w:rPr>
+                <w:rFonts w:ascii="Consolas" w:hAnsi="Consolas" w:cs="Consolas"/>
+                <w:color w:val="000000"/>
+                <w:sz w:val="19"/>
+                <w:szCs w:val="19"/>
+                <w:highlight w:val="white"/>
+              </w:rPr>
+            </w:pPr>
+            <w:r>
+              <w:rPr>
+                <w:rFonts w:ascii="Consolas" w:hAnsi="Consolas" w:cs="Consolas"/>
+                <w:color w:val="000000"/>
+                <w:sz w:val="19"/>
+                <w:szCs w:val="19"/>
+                <w:highlight w:val="white"/>
+              </w:rPr>
+              <w:t xml:space="preserve">        </w:t>
+            </w:r>
+            <w:r>
+              <w:rPr>
+                <w:rFonts w:ascii="Consolas" w:hAnsi="Consolas" w:cs="Consolas"/>
+                <w:color w:val="0000FF"/>
+                <w:sz w:val="19"/>
+                <w:szCs w:val="19"/>
+                <w:highlight w:val="white"/>
+              </w:rPr>
+              <w:t>void</w:t>
+            </w:r>
+            <w:r>
+              <w:rPr>
+                <w:rFonts w:ascii="Consolas" w:hAnsi="Consolas" w:cs="Consolas"/>
+                <w:color w:val="000000"/>
+                <w:sz w:val="19"/>
+                <w:szCs w:val="19"/>
+                <w:highlight w:val="white"/>
+              </w:rPr>
+              <w:t xml:space="preserve"> run()</w:t>
+            </w:r>
+          </w:p>
+          <w:p>
+            <w:pPr>
+              <w:autoSpaceDE w:val="0"/>
+              <w:autoSpaceDN w:val="0"/>
+              <w:adjustRightInd w:val="0"/>
+              <w:ind w:left="1440" w:hanging="1440"/>
+              <w:rPr>
+                <w:rFonts w:ascii="Consolas" w:hAnsi="Consolas" w:cs="Consolas"/>
+                <w:color w:val="000000"/>
+                <w:sz w:val="19"/>
+                <w:szCs w:val="19"/>
+                <w:highlight w:val="white"/>
+              </w:rPr>
+            </w:pPr>
+            <w:r>
+              <w:rPr>
+                <w:rFonts w:ascii="Consolas" w:hAnsi="Consolas" w:cs="Consolas"/>
+                <w:color w:val="000000"/>
+                <w:sz w:val="19"/>
+                <w:szCs w:val="19"/>
+                <w:highlight w:val="white"/>
+              </w:rPr>
+              <w:t xml:space="preserve">        {</w:t>
+            </w:r>
+          </w:p>
+          <w:p>
+            <w:pPr>
+              <w:autoSpaceDE w:val="0"/>
+              <w:autoSpaceDN w:val="0"/>
+              <w:adjustRightInd w:val="0"/>
+              <w:ind w:left="1440" w:hanging="1440"/>
+              <w:rPr>
+                <w:rFonts w:ascii="Consolas" w:hAnsi="Consolas" w:cs="Consolas"/>
+                <w:color w:val="000000"/>
+                <w:sz w:val="19"/>
+                <w:szCs w:val="19"/>
+                <w:highlight w:val="white"/>
+              </w:rPr>
+            </w:pPr>
+            <w:r>
+              <w:rPr>
+                <w:rFonts w:ascii="Consolas" w:hAnsi="Consolas" w:cs="Consolas"/>
+                <w:color w:val="000000"/>
+                <w:sz w:val="19"/>
+                <w:szCs w:val="19"/>
+                <w:highlight w:val="white"/>
+              </w:rPr>
+              <w:t xml:space="preserve">            </w:t>
+            </w:r>
+            <w:proofErr w:type="spellStart"/>
+            <w:r>
+              <w:rPr>
+                <w:rFonts w:ascii="Consolas" w:hAnsi="Consolas" w:cs="Consolas"/>
+                <w:color w:val="0000FF"/>
+                <w:sz w:val="19"/>
+                <w:szCs w:val="19"/>
+                <w:highlight w:val="white"/>
+              </w:rPr>
+              <w:t>int</w:t>
+            </w:r>
+            <w:proofErr w:type="spellEnd"/>
+            <w:r>
+              <w:rPr>
+                <w:rFonts w:ascii="Consolas" w:hAnsi="Consolas" w:cs="Consolas"/>
+                <w:color w:val="000000"/>
+                <w:sz w:val="19"/>
+                <w:szCs w:val="19"/>
+                <w:highlight w:val="white"/>
+              </w:rPr>
+              <w:t xml:space="preserve"> </w:t>
+            </w:r>
+            <w:proofErr w:type="spellStart"/>
+            <w:r>
+              <w:rPr>
+                <w:rFonts w:ascii="Consolas" w:hAnsi="Consolas" w:cs="Consolas"/>
+                <w:color w:val="000000"/>
+                <w:sz w:val="19"/>
+                <w:szCs w:val="19"/>
+                <w:highlight w:val="white"/>
+              </w:rPr>
+              <w:t>firstChoice</w:t>
+            </w:r>
+            <w:proofErr w:type="spellEnd"/>
+            <w:r>
+              <w:rPr>
+                <w:rFonts w:ascii="Consolas" w:hAnsi="Consolas" w:cs="Consolas"/>
+                <w:color w:val="000000"/>
+                <w:sz w:val="19"/>
+                <w:szCs w:val="19"/>
+                <w:highlight w:val="white"/>
+              </w:rPr>
+              <w:t xml:space="preserve"> = 0, </w:t>
+            </w:r>
+            <w:proofErr w:type="spellStart"/>
+            <w:r>
+              <w:rPr>
+                <w:rFonts w:ascii="Consolas" w:hAnsi="Consolas" w:cs="Consolas"/>
+                <w:color w:val="000000"/>
+                <w:sz w:val="19"/>
+                <w:szCs w:val="19"/>
+                <w:highlight w:val="white"/>
+              </w:rPr>
+              <w:t>secondChoice</w:t>
+            </w:r>
+            <w:proofErr w:type="spellEnd"/>
+            <w:r>
+              <w:rPr>
+                <w:rFonts w:ascii="Consolas" w:hAnsi="Consolas" w:cs="Consolas"/>
+                <w:color w:val="000000"/>
+                <w:sz w:val="19"/>
+                <w:szCs w:val="19"/>
+                <w:highlight w:val="white"/>
+              </w:rPr>
+              <w:t xml:space="preserve"> = 0, </w:t>
+            </w:r>
+            <w:proofErr w:type="spellStart"/>
+            <w:r>
+              <w:rPr>
+                <w:rFonts w:ascii="Consolas" w:hAnsi="Consolas" w:cs="Consolas"/>
+                <w:color w:val="000000"/>
+                <w:sz w:val="19"/>
+                <w:szCs w:val="19"/>
+                <w:highlight w:val="white"/>
+              </w:rPr>
+              <w:t>thirdChoice</w:t>
+            </w:r>
+            <w:proofErr w:type="spellEnd"/>
+            <w:r>
+              <w:rPr>
+                <w:rFonts w:ascii="Consolas" w:hAnsi="Consolas" w:cs="Consolas"/>
+                <w:color w:val="000000"/>
+                <w:sz w:val="19"/>
+                <w:szCs w:val="19"/>
+                <w:highlight w:val="white"/>
+              </w:rPr>
+              <w:t xml:space="preserve"> = 0;</w:t>
+            </w:r>
+          </w:p>
+          <w:p>
+            <w:pPr>
+              <w:autoSpaceDE w:val="0"/>
+              <w:autoSpaceDN w:val="0"/>
+              <w:adjustRightInd w:val="0"/>
+              <w:ind w:left="1440" w:hanging="1440"/>
+              <w:rPr>
+                <w:rFonts w:ascii="Consolas" w:hAnsi="Consolas" w:cs="Consolas"/>
+                <w:color w:val="000000"/>
+                <w:sz w:val="19"/>
+                <w:szCs w:val="19"/>
+                <w:highlight w:val="white"/>
+              </w:rPr>
+            </w:pPr>
+          </w:p>
+          <w:p>
+            <w:pPr>
+              <w:autoSpaceDE w:val="0"/>
+              <w:autoSpaceDN w:val="0"/>
+              <w:adjustRightInd w:val="0"/>
+              <w:ind w:left="1440" w:hanging="1440"/>
+              <w:rPr>
+                <w:rFonts w:ascii="Consolas" w:hAnsi="Consolas" w:cs="Consolas"/>
+                <w:color w:val="000000"/>
+                <w:sz w:val="19"/>
+                <w:szCs w:val="19"/>
+                <w:highlight w:val="white"/>
+              </w:rPr>
+            </w:pPr>
+            <w:r>
+              <w:rPr>
+                <w:rFonts w:ascii="Consolas" w:hAnsi="Consolas" w:cs="Consolas"/>
+                <w:color w:val="000000"/>
+                <w:sz w:val="19"/>
+                <w:szCs w:val="19"/>
+                <w:highlight w:val="white"/>
+              </w:rPr>
+              <w:t xml:space="preserve">            </w:t>
+            </w:r>
+            <w:proofErr w:type="spellStart"/>
+            <w:r>
+              <w:rPr>
+                <w:rFonts w:ascii="Consolas" w:hAnsi="Consolas" w:cs="Consolas"/>
+                <w:color w:val="000000"/>
+                <w:sz w:val="19"/>
+                <w:szCs w:val="19"/>
+                <w:highlight w:val="white"/>
+              </w:rPr>
+              <w:t>System.</w:t>
+            </w:r>
+            <w:r>
+              <w:rPr>
+                <w:rFonts w:ascii="Consolas" w:hAnsi="Consolas" w:cs="Consolas"/>
+                <w:color w:val="2B91AF"/>
+                <w:sz w:val="19"/>
+                <w:szCs w:val="19"/>
+                <w:highlight w:val="white"/>
+              </w:rPr>
+              <w:t>Console</w:t>
+            </w:r>
+            <w:r>
+              <w:rPr>
+                <w:rFonts w:ascii="Consolas" w:hAnsi="Consolas" w:cs="Consolas"/>
+                <w:color w:val="000000"/>
+                <w:sz w:val="19"/>
+                <w:szCs w:val="19"/>
+                <w:highlight w:val="white"/>
+              </w:rPr>
+              <w:t>.WriteLine</w:t>
+            </w:r>
+            <w:proofErr w:type="spellEnd"/>
+            <w:r>
+              <w:rPr>
+                <w:rFonts w:ascii="Consolas" w:hAnsi="Consolas" w:cs="Consolas"/>
+                <w:color w:val="000000"/>
+                <w:sz w:val="19"/>
+                <w:szCs w:val="19"/>
+                <w:highlight w:val="white"/>
+              </w:rPr>
+              <w:t>(</w:t>
+            </w:r>
+            <w:r>
+              <w:rPr>
+                <w:rFonts w:ascii="Consolas" w:hAnsi="Consolas" w:cs="Consolas"/>
+                <w:color w:val="A31515"/>
+                <w:sz w:val="19"/>
+                <w:szCs w:val="19"/>
+                <w:highlight w:val="white"/>
+              </w:rPr>
+              <w:t xml:space="preserve">"Grace </w:t>
+            </w:r>
+            <w:proofErr w:type="spellStart"/>
+            <w:r>
+              <w:rPr>
+                <w:rFonts w:ascii="Consolas" w:hAnsi="Consolas" w:cs="Consolas"/>
+                <w:color w:val="A31515"/>
+                <w:sz w:val="19"/>
+                <w:szCs w:val="19"/>
+                <w:highlight w:val="white"/>
+              </w:rPr>
+              <w:t>Tay's</w:t>
+            </w:r>
+            <w:proofErr w:type="spellEnd"/>
+            <w:r>
+              <w:rPr>
+                <w:rFonts w:ascii="Consolas" w:hAnsi="Consolas" w:cs="Consolas"/>
+                <w:color w:val="A31515"/>
+                <w:sz w:val="19"/>
+                <w:szCs w:val="19"/>
+                <w:highlight w:val="white"/>
+              </w:rPr>
+              <w:t xml:space="preserve"> Copy"</w:t>
+            </w:r>
+            <w:r>
+              <w:rPr>
+                <w:rFonts w:ascii="Consolas" w:hAnsi="Consolas" w:cs="Consolas"/>
+                <w:color w:val="000000"/>
+                <w:sz w:val="19"/>
+                <w:szCs w:val="19"/>
+                <w:highlight w:val="white"/>
+              </w:rPr>
+              <w:t>);</w:t>
+            </w:r>
+          </w:p>
+          <w:p>
+            <w:pPr>
+              <w:autoSpaceDE w:val="0"/>
+              <w:autoSpaceDN w:val="0"/>
+              <w:adjustRightInd w:val="0"/>
+              <w:ind w:left="1440" w:hanging="1440"/>
+              <w:rPr>
+                <w:rFonts w:ascii="Consolas" w:hAnsi="Consolas" w:cs="Consolas"/>
+                <w:color w:val="000000"/>
+                <w:sz w:val="19"/>
+                <w:szCs w:val="19"/>
+                <w:highlight w:val="white"/>
+              </w:rPr>
+            </w:pPr>
+          </w:p>
+          <w:p>
+            <w:pPr>
+              <w:autoSpaceDE w:val="0"/>
+              <w:autoSpaceDN w:val="0"/>
+              <w:adjustRightInd w:val="0"/>
+              <w:ind w:left="1440" w:hanging="1440"/>
+              <w:rPr>
+                <w:rFonts w:ascii="Consolas" w:hAnsi="Consolas" w:cs="Consolas"/>
+                <w:color w:val="000000"/>
+                <w:sz w:val="19"/>
+                <w:szCs w:val="19"/>
+                <w:highlight w:val="white"/>
+              </w:rPr>
+            </w:pPr>
+            <w:r>
+              <w:rPr>
+                <w:rFonts w:ascii="Consolas" w:hAnsi="Consolas" w:cs="Consolas"/>
+                <w:color w:val="000000"/>
+                <w:sz w:val="19"/>
+                <w:szCs w:val="19"/>
+                <w:highlight w:val="white"/>
+              </w:rPr>
+              <w:t xml:space="preserve">            </w:t>
+            </w:r>
+            <w:proofErr w:type="spellStart"/>
+            <w:r>
+              <w:rPr>
+                <w:rFonts w:ascii="Consolas" w:hAnsi="Consolas" w:cs="Consolas"/>
+                <w:color w:val="000000"/>
+                <w:sz w:val="19"/>
+                <w:szCs w:val="19"/>
+                <w:highlight w:val="white"/>
+              </w:rPr>
+              <w:t>firstChoice</w:t>
+            </w:r>
+            <w:proofErr w:type="spellEnd"/>
+            <w:r>
+              <w:rPr>
+                <w:rFonts w:ascii="Consolas" w:hAnsi="Consolas" w:cs="Consolas"/>
+                <w:color w:val="000000"/>
+                <w:sz w:val="19"/>
+                <w:szCs w:val="19"/>
+                <w:highlight w:val="white"/>
+              </w:rPr>
+              <w:t xml:space="preserve"> = 0; </w:t>
+            </w:r>
+            <w:proofErr w:type="spellStart"/>
+            <w:r>
+              <w:rPr>
+                <w:rFonts w:ascii="Consolas" w:hAnsi="Consolas" w:cs="Consolas"/>
+                <w:color w:val="000000"/>
+                <w:sz w:val="19"/>
+                <w:szCs w:val="19"/>
+                <w:highlight w:val="white"/>
+              </w:rPr>
+              <w:t>secondChoice</w:t>
+            </w:r>
+            <w:proofErr w:type="spellEnd"/>
+            <w:r>
+              <w:rPr>
+                <w:rFonts w:ascii="Consolas" w:hAnsi="Consolas" w:cs="Consolas"/>
+                <w:color w:val="000000"/>
+                <w:sz w:val="19"/>
+                <w:szCs w:val="19"/>
+                <w:highlight w:val="white"/>
+              </w:rPr>
+              <w:t xml:space="preserve"> = 0; </w:t>
+            </w:r>
+            <w:proofErr w:type="spellStart"/>
+            <w:r>
+              <w:rPr>
+                <w:rFonts w:ascii="Consolas" w:hAnsi="Consolas" w:cs="Consolas"/>
+                <w:color w:val="000000"/>
+                <w:sz w:val="19"/>
+                <w:szCs w:val="19"/>
+                <w:highlight w:val="white"/>
+              </w:rPr>
+              <w:t>thirdChoice</w:t>
+            </w:r>
+            <w:proofErr w:type="spellEnd"/>
+            <w:r>
+              <w:rPr>
+                <w:rFonts w:ascii="Consolas" w:hAnsi="Consolas" w:cs="Consolas"/>
+                <w:color w:val="000000"/>
+                <w:sz w:val="19"/>
+                <w:szCs w:val="19"/>
+                <w:highlight w:val="white"/>
+              </w:rPr>
+              <w:t xml:space="preserve"> = 0;</w:t>
+            </w:r>
+          </w:p>
+          <w:p>
+            <w:pPr>
+              <w:autoSpaceDE w:val="0"/>
+              <w:autoSpaceDN w:val="0"/>
+              <w:adjustRightInd w:val="0"/>
+              <w:ind w:left="1440" w:hanging="1440"/>
+              <w:rPr>
+                <w:rFonts w:ascii="Consolas" w:hAnsi="Consolas" w:cs="Consolas"/>
+                <w:color w:val="000000"/>
+                <w:sz w:val="19"/>
+                <w:szCs w:val="19"/>
+                <w:highlight w:val="white"/>
+              </w:rPr>
+            </w:pPr>
+            <w:r>
+              <w:rPr>
+                <w:rFonts w:ascii="Consolas" w:hAnsi="Consolas" w:cs="Consolas"/>
+                <w:color w:val="000000"/>
+                <w:sz w:val="19"/>
+                <w:szCs w:val="19"/>
+                <w:highlight w:val="white"/>
+              </w:rPr>
+              <w:t xml:space="preserve">            </w:t>
+            </w:r>
+            <w:proofErr w:type="spellStart"/>
+            <w:r>
+              <w:rPr>
+                <w:rFonts w:ascii="Consolas" w:hAnsi="Consolas" w:cs="Consolas"/>
+                <w:color w:val="000000"/>
+                <w:sz w:val="19"/>
+                <w:szCs w:val="19"/>
+                <w:highlight w:val="white"/>
+              </w:rPr>
+              <w:t>WriteCurrentChoices</w:t>
+            </w:r>
+            <w:proofErr w:type="spellEnd"/>
+            <w:r>
+              <w:rPr>
+                <w:rFonts w:ascii="Consolas" w:hAnsi="Consolas" w:cs="Consolas"/>
+                <w:color w:val="000000"/>
+                <w:sz w:val="19"/>
+                <w:szCs w:val="19"/>
+                <w:highlight w:val="white"/>
+              </w:rPr>
+              <w:t>(</w:t>
+            </w:r>
+            <w:proofErr w:type="spellStart"/>
+            <w:r>
+              <w:rPr>
+                <w:rFonts w:ascii="Consolas" w:hAnsi="Consolas" w:cs="Consolas"/>
+                <w:color w:val="000000"/>
+                <w:sz w:val="19"/>
+                <w:szCs w:val="19"/>
+                <w:highlight w:val="white"/>
+              </w:rPr>
+              <w:t>firstChoice</w:t>
+            </w:r>
+            <w:proofErr w:type="spellEnd"/>
+            <w:r>
+              <w:rPr>
+                <w:rFonts w:ascii="Consolas" w:hAnsi="Consolas" w:cs="Consolas"/>
+                <w:color w:val="000000"/>
+                <w:sz w:val="19"/>
+                <w:szCs w:val="19"/>
+                <w:highlight w:val="white"/>
+              </w:rPr>
+              <w:t xml:space="preserve">, </w:t>
+            </w:r>
+            <w:proofErr w:type="spellStart"/>
+            <w:r>
+              <w:rPr>
+                <w:rFonts w:ascii="Consolas" w:hAnsi="Consolas" w:cs="Consolas"/>
+                <w:color w:val="000000"/>
+                <w:sz w:val="19"/>
+                <w:szCs w:val="19"/>
+                <w:highlight w:val="white"/>
+              </w:rPr>
+              <w:t>secondChoice</w:t>
+            </w:r>
+            <w:proofErr w:type="spellEnd"/>
+            <w:r>
+              <w:rPr>
+                <w:rFonts w:ascii="Consolas" w:hAnsi="Consolas" w:cs="Consolas"/>
+                <w:color w:val="000000"/>
+                <w:sz w:val="19"/>
+                <w:szCs w:val="19"/>
+                <w:highlight w:val="white"/>
+              </w:rPr>
+              <w:t xml:space="preserve">, </w:t>
+            </w:r>
+            <w:proofErr w:type="spellStart"/>
+            <w:r>
+              <w:rPr>
+                <w:rFonts w:ascii="Consolas" w:hAnsi="Consolas" w:cs="Consolas"/>
+                <w:color w:val="000000"/>
+                <w:sz w:val="19"/>
+                <w:szCs w:val="19"/>
+                <w:highlight w:val="white"/>
+              </w:rPr>
+              <w:t>thirdChoice</w:t>
+            </w:r>
+            <w:proofErr w:type="spellEnd"/>
+            <w:r>
+              <w:rPr>
+                <w:rFonts w:ascii="Consolas" w:hAnsi="Consolas" w:cs="Consolas"/>
+                <w:color w:val="000000"/>
+                <w:sz w:val="19"/>
+                <w:szCs w:val="19"/>
+                <w:highlight w:val="white"/>
+              </w:rPr>
+              <w:t>);</w:t>
+            </w:r>
+          </w:p>
+          <w:p>
+            <w:pPr>
+              <w:autoSpaceDE w:val="0"/>
+              <w:autoSpaceDN w:val="0"/>
+              <w:adjustRightInd w:val="0"/>
+              <w:ind w:left="1440" w:hanging="1440"/>
+              <w:rPr>
+                <w:rFonts w:ascii="Consolas" w:hAnsi="Consolas" w:cs="Consolas"/>
+                <w:color w:val="000000"/>
+                <w:sz w:val="19"/>
+                <w:szCs w:val="19"/>
+                <w:highlight w:val="white"/>
+              </w:rPr>
+            </w:pPr>
+          </w:p>
+          <w:p>
+            <w:pPr>
+              <w:autoSpaceDE w:val="0"/>
+              <w:autoSpaceDN w:val="0"/>
+              <w:adjustRightInd w:val="0"/>
+              <w:ind w:left="1440" w:hanging="1440"/>
+              <w:rPr>
+                <w:rFonts w:ascii="Consolas" w:hAnsi="Consolas" w:cs="Consolas"/>
+                <w:color w:val="000000"/>
+                <w:sz w:val="19"/>
+                <w:szCs w:val="19"/>
+                <w:highlight w:val="white"/>
+              </w:rPr>
+            </w:pPr>
+            <w:r>
+              <w:rPr>
+                <w:rFonts w:ascii="Consolas" w:hAnsi="Consolas" w:cs="Consolas"/>
+                <w:color w:val="000000"/>
+                <w:sz w:val="19"/>
+                <w:szCs w:val="19"/>
+                <w:highlight w:val="white"/>
+              </w:rPr>
+              <w:t xml:space="preserve">            </w:t>
+            </w:r>
+            <w:proofErr w:type="spellStart"/>
+            <w:r>
+              <w:rPr>
+                <w:rFonts w:ascii="Consolas" w:hAnsi="Consolas" w:cs="Consolas"/>
+                <w:color w:val="000000"/>
+                <w:sz w:val="19"/>
+                <w:szCs w:val="19"/>
+                <w:highlight w:val="white"/>
+              </w:rPr>
+              <w:t>firstChoice</w:t>
+            </w:r>
+            <w:proofErr w:type="spellEnd"/>
+            <w:r>
+              <w:rPr>
+                <w:rFonts w:ascii="Consolas" w:hAnsi="Consolas" w:cs="Consolas"/>
+                <w:color w:val="000000"/>
+                <w:sz w:val="19"/>
+                <w:szCs w:val="19"/>
+                <w:highlight w:val="white"/>
+              </w:rPr>
+              <w:t xml:space="preserve"> = 2; </w:t>
+            </w:r>
+            <w:proofErr w:type="spellStart"/>
+            <w:r>
+              <w:rPr>
+                <w:rFonts w:ascii="Consolas" w:hAnsi="Consolas" w:cs="Consolas"/>
+                <w:color w:val="000000"/>
+                <w:sz w:val="19"/>
+                <w:szCs w:val="19"/>
+                <w:highlight w:val="white"/>
+              </w:rPr>
+              <w:t>secondChoice</w:t>
+            </w:r>
+            <w:proofErr w:type="spellEnd"/>
+            <w:r>
+              <w:rPr>
+                <w:rFonts w:ascii="Consolas" w:hAnsi="Consolas" w:cs="Consolas"/>
+                <w:color w:val="000000"/>
+                <w:sz w:val="19"/>
+                <w:szCs w:val="19"/>
+                <w:highlight w:val="white"/>
+              </w:rPr>
+              <w:t xml:space="preserve"> = 0; </w:t>
+            </w:r>
+            <w:proofErr w:type="spellStart"/>
+            <w:r>
+              <w:rPr>
+                <w:rFonts w:ascii="Consolas" w:hAnsi="Consolas" w:cs="Consolas"/>
+                <w:color w:val="000000"/>
+                <w:sz w:val="19"/>
+                <w:szCs w:val="19"/>
+                <w:highlight w:val="white"/>
+              </w:rPr>
+              <w:t>thirdChoice</w:t>
+            </w:r>
+            <w:proofErr w:type="spellEnd"/>
+            <w:r>
+              <w:rPr>
+                <w:rFonts w:ascii="Consolas" w:hAnsi="Consolas" w:cs="Consolas"/>
+                <w:color w:val="000000"/>
+                <w:sz w:val="19"/>
+                <w:szCs w:val="19"/>
+                <w:highlight w:val="white"/>
+              </w:rPr>
+              <w:t xml:space="preserve"> = 0;</w:t>
+            </w:r>
+          </w:p>
+          <w:p>
+            <w:pPr>
+              <w:autoSpaceDE w:val="0"/>
+              <w:autoSpaceDN w:val="0"/>
+              <w:adjustRightInd w:val="0"/>
+              <w:ind w:left="1440" w:hanging="1440"/>
+              <w:rPr>
+                <w:rFonts w:ascii="Consolas" w:hAnsi="Consolas" w:cs="Consolas"/>
+                <w:color w:val="000000"/>
+                <w:sz w:val="19"/>
+                <w:szCs w:val="19"/>
+                <w:highlight w:val="white"/>
+              </w:rPr>
+            </w:pPr>
+            <w:r>
+              <w:rPr>
+                <w:rFonts w:ascii="Consolas" w:hAnsi="Consolas" w:cs="Consolas"/>
+                <w:color w:val="000000"/>
+                <w:sz w:val="19"/>
+                <w:szCs w:val="19"/>
+                <w:highlight w:val="white"/>
+              </w:rPr>
+              <w:t xml:space="preserve">            </w:t>
+            </w:r>
+            <w:proofErr w:type="spellStart"/>
+            <w:r>
+              <w:rPr>
+                <w:rFonts w:ascii="Consolas" w:hAnsi="Consolas" w:cs="Consolas"/>
+                <w:color w:val="000000"/>
+                <w:sz w:val="19"/>
+                <w:szCs w:val="19"/>
+                <w:highlight w:val="white"/>
+              </w:rPr>
+              <w:t>WriteCurrentChoices</w:t>
+            </w:r>
+            <w:proofErr w:type="spellEnd"/>
+            <w:r>
+              <w:rPr>
+                <w:rFonts w:ascii="Consolas" w:hAnsi="Consolas" w:cs="Consolas"/>
+                <w:color w:val="000000"/>
+                <w:sz w:val="19"/>
+                <w:szCs w:val="19"/>
+                <w:highlight w:val="white"/>
+              </w:rPr>
+              <w:t>(</w:t>
+            </w:r>
+            <w:proofErr w:type="spellStart"/>
+            <w:r>
+              <w:rPr>
+                <w:rFonts w:ascii="Consolas" w:hAnsi="Consolas" w:cs="Consolas"/>
+                <w:color w:val="000000"/>
+                <w:sz w:val="19"/>
+                <w:szCs w:val="19"/>
+                <w:highlight w:val="white"/>
+              </w:rPr>
+              <w:t>firstChoice</w:t>
+            </w:r>
+            <w:proofErr w:type="spellEnd"/>
+            <w:r>
+              <w:rPr>
+                <w:rFonts w:ascii="Consolas" w:hAnsi="Consolas" w:cs="Consolas"/>
+                <w:color w:val="000000"/>
+                <w:sz w:val="19"/>
+                <w:szCs w:val="19"/>
+                <w:highlight w:val="white"/>
+              </w:rPr>
+              <w:t xml:space="preserve">, </w:t>
+            </w:r>
+            <w:proofErr w:type="spellStart"/>
+            <w:r>
+              <w:rPr>
+                <w:rFonts w:ascii="Consolas" w:hAnsi="Consolas" w:cs="Consolas"/>
+                <w:color w:val="000000"/>
+                <w:sz w:val="19"/>
+                <w:szCs w:val="19"/>
+                <w:highlight w:val="white"/>
+              </w:rPr>
+              <w:t>secondChoice</w:t>
+            </w:r>
+            <w:proofErr w:type="spellEnd"/>
+            <w:r>
+              <w:rPr>
+                <w:rFonts w:ascii="Consolas" w:hAnsi="Consolas" w:cs="Consolas"/>
+                <w:color w:val="000000"/>
+                <w:sz w:val="19"/>
+                <w:szCs w:val="19"/>
+                <w:highlight w:val="white"/>
+              </w:rPr>
+              <w:t xml:space="preserve">, </w:t>
+            </w:r>
+            <w:proofErr w:type="spellStart"/>
+            <w:r>
+              <w:rPr>
+                <w:rFonts w:ascii="Consolas" w:hAnsi="Consolas" w:cs="Consolas"/>
+                <w:color w:val="000000"/>
+                <w:sz w:val="19"/>
+                <w:szCs w:val="19"/>
+                <w:highlight w:val="white"/>
+              </w:rPr>
+              <w:t>thirdChoice</w:t>
+            </w:r>
+            <w:proofErr w:type="spellEnd"/>
+            <w:r>
+              <w:rPr>
+                <w:rFonts w:ascii="Consolas" w:hAnsi="Consolas" w:cs="Consolas"/>
+                <w:color w:val="000000"/>
+                <w:sz w:val="19"/>
+                <w:szCs w:val="19"/>
+                <w:highlight w:val="white"/>
+              </w:rPr>
+              <w:t>);</w:t>
+            </w:r>
+          </w:p>
+          <w:p>
+            <w:pPr>
+              <w:autoSpaceDE w:val="0"/>
+              <w:autoSpaceDN w:val="0"/>
+              <w:adjustRightInd w:val="0"/>
+              <w:ind w:left="1440" w:hanging="1440"/>
+              <w:rPr>
+                <w:rFonts w:ascii="Consolas" w:hAnsi="Consolas" w:cs="Consolas"/>
+                <w:color w:val="000000"/>
+                <w:sz w:val="19"/>
+                <w:szCs w:val="19"/>
+                <w:highlight w:val="white"/>
+              </w:rPr>
+            </w:pPr>
+          </w:p>
+          <w:p>
+            <w:pPr>
+              <w:autoSpaceDE w:val="0"/>
+              <w:autoSpaceDN w:val="0"/>
+              <w:adjustRightInd w:val="0"/>
+              <w:ind w:left="1440" w:hanging="1440"/>
+              <w:rPr>
+                <w:rFonts w:ascii="Consolas" w:hAnsi="Consolas" w:cs="Consolas"/>
+                <w:color w:val="000000"/>
+                <w:sz w:val="19"/>
+                <w:szCs w:val="19"/>
+                <w:highlight w:val="white"/>
+              </w:rPr>
+            </w:pPr>
+            <w:r>
+              <w:rPr>
+                <w:rFonts w:ascii="Consolas" w:hAnsi="Consolas" w:cs="Consolas"/>
+                <w:color w:val="000000"/>
+                <w:sz w:val="19"/>
+                <w:szCs w:val="19"/>
+                <w:highlight w:val="white"/>
+              </w:rPr>
+              <w:t xml:space="preserve">            </w:t>
+            </w:r>
+            <w:proofErr w:type="spellStart"/>
+            <w:r>
+              <w:rPr>
+                <w:rFonts w:ascii="Consolas" w:hAnsi="Consolas" w:cs="Consolas"/>
+                <w:color w:val="000000"/>
+                <w:sz w:val="19"/>
+                <w:szCs w:val="19"/>
+                <w:highlight w:val="white"/>
+              </w:rPr>
+              <w:t>firstChoice</w:t>
+            </w:r>
+            <w:proofErr w:type="spellEnd"/>
+            <w:r>
+              <w:rPr>
+                <w:rFonts w:ascii="Consolas" w:hAnsi="Consolas" w:cs="Consolas"/>
+                <w:color w:val="000000"/>
+                <w:sz w:val="19"/>
+                <w:szCs w:val="19"/>
+                <w:highlight w:val="white"/>
+              </w:rPr>
+              <w:t xml:space="preserve"> = 2; </w:t>
+            </w:r>
+            <w:proofErr w:type="spellStart"/>
+            <w:r>
+              <w:rPr>
+                <w:rFonts w:ascii="Consolas" w:hAnsi="Consolas" w:cs="Consolas"/>
+                <w:color w:val="000000"/>
+                <w:sz w:val="19"/>
+                <w:szCs w:val="19"/>
+                <w:highlight w:val="white"/>
+              </w:rPr>
+              <w:t>secondChoice</w:t>
+            </w:r>
+            <w:proofErr w:type="spellEnd"/>
+            <w:r>
+              <w:rPr>
+                <w:rFonts w:ascii="Consolas" w:hAnsi="Consolas" w:cs="Consolas"/>
+                <w:color w:val="000000"/>
+                <w:sz w:val="19"/>
+                <w:szCs w:val="19"/>
+                <w:highlight w:val="white"/>
+              </w:rPr>
+              <w:t xml:space="preserve"> = 5; </w:t>
+            </w:r>
+            <w:proofErr w:type="spellStart"/>
+            <w:r>
+              <w:rPr>
+                <w:rFonts w:ascii="Consolas" w:hAnsi="Consolas" w:cs="Consolas"/>
+                <w:color w:val="000000"/>
+                <w:sz w:val="19"/>
+                <w:szCs w:val="19"/>
+                <w:highlight w:val="white"/>
+              </w:rPr>
+              <w:t>thirdChoice</w:t>
+            </w:r>
+            <w:proofErr w:type="spellEnd"/>
+            <w:r>
+              <w:rPr>
+                <w:rFonts w:ascii="Consolas" w:hAnsi="Consolas" w:cs="Consolas"/>
+                <w:color w:val="000000"/>
+                <w:sz w:val="19"/>
+                <w:szCs w:val="19"/>
+                <w:highlight w:val="white"/>
+              </w:rPr>
+              <w:t xml:space="preserve"> = 0;</w:t>
+            </w:r>
+          </w:p>
+          <w:p>
+            <w:pPr>
+              <w:autoSpaceDE w:val="0"/>
+              <w:autoSpaceDN w:val="0"/>
+              <w:adjustRightInd w:val="0"/>
+              <w:ind w:left="1440" w:hanging="1440"/>
+              <w:rPr>
+                <w:rFonts w:ascii="Consolas" w:hAnsi="Consolas" w:cs="Consolas"/>
+                <w:color w:val="000000"/>
+                <w:sz w:val="19"/>
+                <w:szCs w:val="19"/>
+                <w:highlight w:val="white"/>
+              </w:rPr>
+            </w:pPr>
+            <w:r>
+              <w:rPr>
+                <w:rFonts w:ascii="Consolas" w:hAnsi="Consolas" w:cs="Consolas"/>
+                <w:color w:val="000000"/>
+                <w:sz w:val="19"/>
+                <w:szCs w:val="19"/>
+                <w:highlight w:val="white"/>
+              </w:rPr>
+              <w:t xml:space="preserve">            </w:t>
+            </w:r>
+            <w:proofErr w:type="spellStart"/>
+            <w:r>
+              <w:rPr>
+                <w:rFonts w:ascii="Consolas" w:hAnsi="Consolas" w:cs="Consolas"/>
+                <w:color w:val="000000"/>
+                <w:sz w:val="19"/>
+                <w:szCs w:val="19"/>
+                <w:highlight w:val="white"/>
+              </w:rPr>
+              <w:t>WriteCurrentChoices</w:t>
+            </w:r>
+            <w:proofErr w:type="spellEnd"/>
+            <w:r>
+              <w:rPr>
+                <w:rFonts w:ascii="Consolas" w:hAnsi="Consolas" w:cs="Consolas"/>
+                <w:color w:val="000000"/>
+                <w:sz w:val="19"/>
+                <w:szCs w:val="19"/>
+                <w:highlight w:val="white"/>
+              </w:rPr>
+              <w:t>(</w:t>
+            </w:r>
+            <w:proofErr w:type="spellStart"/>
+            <w:r>
+              <w:rPr>
+                <w:rFonts w:ascii="Consolas" w:hAnsi="Consolas" w:cs="Consolas"/>
+                <w:color w:val="000000"/>
+                <w:sz w:val="19"/>
+                <w:szCs w:val="19"/>
+                <w:highlight w:val="white"/>
+              </w:rPr>
+              <w:t>firstChoice</w:t>
+            </w:r>
+            <w:proofErr w:type="spellEnd"/>
+            <w:r>
+              <w:rPr>
+                <w:rFonts w:ascii="Consolas" w:hAnsi="Consolas" w:cs="Consolas"/>
+                <w:color w:val="000000"/>
+                <w:sz w:val="19"/>
+                <w:szCs w:val="19"/>
+                <w:highlight w:val="white"/>
+              </w:rPr>
+              <w:t xml:space="preserve">, </w:t>
+            </w:r>
+            <w:proofErr w:type="spellStart"/>
+            <w:r>
+              <w:rPr>
+                <w:rFonts w:ascii="Consolas" w:hAnsi="Consolas" w:cs="Consolas"/>
+                <w:color w:val="000000"/>
+                <w:sz w:val="19"/>
+                <w:szCs w:val="19"/>
+                <w:highlight w:val="white"/>
+              </w:rPr>
+              <w:t>secondChoice</w:t>
+            </w:r>
+            <w:proofErr w:type="spellEnd"/>
+            <w:r>
+              <w:rPr>
+                <w:rFonts w:ascii="Consolas" w:hAnsi="Consolas" w:cs="Consolas"/>
+                <w:color w:val="000000"/>
+                <w:sz w:val="19"/>
+                <w:szCs w:val="19"/>
+                <w:highlight w:val="white"/>
+              </w:rPr>
+              <w:t xml:space="preserve">, </w:t>
+            </w:r>
+            <w:proofErr w:type="spellStart"/>
+            <w:r>
+              <w:rPr>
+                <w:rFonts w:ascii="Consolas" w:hAnsi="Consolas" w:cs="Consolas"/>
+                <w:color w:val="000000"/>
+                <w:sz w:val="19"/>
+                <w:szCs w:val="19"/>
+                <w:highlight w:val="white"/>
+              </w:rPr>
+              <w:t>thirdChoice</w:t>
+            </w:r>
+            <w:proofErr w:type="spellEnd"/>
+            <w:r>
+              <w:rPr>
+                <w:rFonts w:ascii="Consolas" w:hAnsi="Consolas" w:cs="Consolas"/>
+                <w:color w:val="000000"/>
+                <w:sz w:val="19"/>
+                <w:szCs w:val="19"/>
+                <w:highlight w:val="white"/>
+              </w:rPr>
+              <w:t>);</w:t>
+            </w:r>
+          </w:p>
+          <w:p>
+            <w:pPr>
+              <w:autoSpaceDE w:val="0"/>
+              <w:autoSpaceDN w:val="0"/>
+              <w:adjustRightInd w:val="0"/>
+              <w:ind w:left="1440" w:hanging="1440"/>
+              <w:rPr>
+                <w:rFonts w:ascii="Consolas" w:hAnsi="Consolas" w:cs="Consolas"/>
+                <w:color w:val="000000"/>
+                <w:sz w:val="19"/>
+                <w:szCs w:val="19"/>
+                <w:highlight w:val="white"/>
+              </w:rPr>
+            </w:pPr>
+          </w:p>
+          <w:p>
+            <w:pPr>
+              <w:autoSpaceDE w:val="0"/>
+              <w:autoSpaceDN w:val="0"/>
+              <w:adjustRightInd w:val="0"/>
+              <w:ind w:left="1440" w:hanging="1440"/>
+              <w:rPr>
+                <w:rFonts w:ascii="Consolas" w:hAnsi="Consolas" w:cs="Consolas"/>
+                <w:color w:val="000000"/>
+                <w:sz w:val="19"/>
+                <w:szCs w:val="19"/>
+                <w:highlight w:val="white"/>
+              </w:rPr>
+            </w:pPr>
+            <w:r>
+              <w:rPr>
+                <w:rFonts w:ascii="Consolas" w:hAnsi="Consolas" w:cs="Consolas"/>
+                <w:color w:val="000000"/>
+                <w:sz w:val="19"/>
+                <w:szCs w:val="19"/>
+                <w:highlight w:val="white"/>
+              </w:rPr>
+              <w:t xml:space="preserve">            </w:t>
+            </w:r>
+            <w:proofErr w:type="spellStart"/>
+            <w:r>
+              <w:rPr>
+                <w:rFonts w:ascii="Consolas" w:hAnsi="Consolas" w:cs="Consolas"/>
+                <w:color w:val="000000"/>
+                <w:sz w:val="19"/>
+                <w:szCs w:val="19"/>
+                <w:highlight w:val="white"/>
+              </w:rPr>
+              <w:t>firstChoice</w:t>
+            </w:r>
+            <w:proofErr w:type="spellEnd"/>
+            <w:r>
+              <w:rPr>
+                <w:rFonts w:ascii="Consolas" w:hAnsi="Consolas" w:cs="Consolas"/>
+                <w:color w:val="000000"/>
+                <w:sz w:val="19"/>
+                <w:szCs w:val="19"/>
+                <w:highlight w:val="white"/>
+              </w:rPr>
+              <w:t xml:space="preserve"> = 2; </w:t>
+            </w:r>
+            <w:proofErr w:type="spellStart"/>
+            <w:r>
+              <w:rPr>
+                <w:rFonts w:ascii="Consolas" w:hAnsi="Consolas" w:cs="Consolas"/>
+                <w:color w:val="000000"/>
+                <w:sz w:val="19"/>
+                <w:szCs w:val="19"/>
+                <w:highlight w:val="white"/>
+              </w:rPr>
+              <w:t>secondChoice</w:t>
+            </w:r>
+            <w:proofErr w:type="spellEnd"/>
+            <w:r>
+              <w:rPr>
+                <w:rFonts w:ascii="Consolas" w:hAnsi="Consolas" w:cs="Consolas"/>
+                <w:color w:val="000000"/>
+                <w:sz w:val="19"/>
+                <w:szCs w:val="19"/>
+                <w:highlight w:val="white"/>
+              </w:rPr>
+              <w:t xml:space="preserve"> = 5; </w:t>
+            </w:r>
+            <w:proofErr w:type="spellStart"/>
+            <w:r>
+              <w:rPr>
+                <w:rFonts w:ascii="Consolas" w:hAnsi="Consolas" w:cs="Consolas"/>
+                <w:color w:val="000000"/>
+                <w:sz w:val="19"/>
+                <w:szCs w:val="19"/>
+                <w:highlight w:val="white"/>
+              </w:rPr>
+              <w:t>thirdChoice</w:t>
+            </w:r>
+            <w:proofErr w:type="spellEnd"/>
+            <w:r>
+              <w:rPr>
+                <w:rFonts w:ascii="Consolas" w:hAnsi="Consolas" w:cs="Consolas"/>
+                <w:color w:val="000000"/>
+                <w:sz w:val="19"/>
+                <w:szCs w:val="19"/>
+                <w:highlight w:val="white"/>
+              </w:rPr>
+              <w:t xml:space="preserve"> = 7;</w:t>
+            </w:r>
+          </w:p>
+          <w:p>
+            <w:pPr>
+              <w:autoSpaceDE w:val="0"/>
+              <w:autoSpaceDN w:val="0"/>
+              <w:adjustRightInd w:val="0"/>
+              <w:ind w:left="1440" w:hanging="1440"/>
+              <w:rPr>
+                <w:rFonts w:ascii="Consolas" w:hAnsi="Consolas" w:cs="Consolas"/>
+                <w:color w:val="000000"/>
+                <w:sz w:val="19"/>
+                <w:szCs w:val="19"/>
+                <w:highlight w:val="white"/>
+              </w:rPr>
+            </w:pPr>
+            <w:r>
+              <w:rPr>
+                <w:rFonts w:ascii="Consolas" w:hAnsi="Consolas" w:cs="Consolas"/>
+                <w:color w:val="000000"/>
+                <w:sz w:val="19"/>
+                <w:szCs w:val="19"/>
+                <w:highlight w:val="white"/>
+              </w:rPr>
+              <w:t xml:space="preserve">            </w:t>
+            </w:r>
+            <w:proofErr w:type="spellStart"/>
+            <w:r>
+              <w:rPr>
+                <w:rFonts w:ascii="Consolas" w:hAnsi="Consolas" w:cs="Consolas"/>
+                <w:color w:val="000000"/>
+                <w:sz w:val="19"/>
+                <w:szCs w:val="19"/>
+                <w:highlight w:val="white"/>
+              </w:rPr>
+              <w:t>WriteCurrentChoices</w:t>
+            </w:r>
+            <w:proofErr w:type="spellEnd"/>
+            <w:r>
+              <w:rPr>
+                <w:rFonts w:ascii="Consolas" w:hAnsi="Consolas" w:cs="Consolas"/>
+                <w:color w:val="000000"/>
+                <w:sz w:val="19"/>
+                <w:szCs w:val="19"/>
+                <w:highlight w:val="white"/>
+              </w:rPr>
+              <w:t>(</w:t>
+            </w:r>
+            <w:proofErr w:type="spellStart"/>
+            <w:r>
+              <w:rPr>
+                <w:rFonts w:ascii="Consolas" w:hAnsi="Consolas" w:cs="Consolas"/>
+                <w:color w:val="000000"/>
+                <w:sz w:val="19"/>
+                <w:szCs w:val="19"/>
+                <w:highlight w:val="white"/>
+              </w:rPr>
+              <w:t>firstChoice</w:t>
+            </w:r>
+            <w:proofErr w:type="spellEnd"/>
+            <w:r>
+              <w:rPr>
+                <w:rFonts w:ascii="Consolas" w:hAnsi="Consolas" w:cs="Consolas"/>
+                <w:color w:val="000000"/>
+                <w:sz w:val="19"/>
+                <w:szCs w:val="19"/>
+                <w:highlight w:val="white"/>
+              </w:rPr>
+              <w:t xml:space="preserve">, </w:t>
+            </w:r>
+            <w:proofErr w:type="spellStart"/>
+            <w:r>
+              <w:rPr>
+                <w:rFonts w:ascii="Consolas" w:hAnsi="Consolas" w:cs="Consolas"/>
+                <w:color w:val="000000"/>
+                <w:sz w:val="19"/>
+                <w:szCs w:val="19"/>
+                <w:highlight w:val="white"/>
+              </w:rPr>
+              <w:t>secondChoice</w:t>
+            </w:r>
+            <w:proofErr w:type="spellEnd"/>
+            <w:r>
+              <w:rPr>
+                <w:rFonts w:ascii="Consolas" w:hAnsi="Consolas" w:cs="Consolas"/>
+                <w:color w:val="000000"/>
+                <w:sz w:val="19"/>
+                <w:szCs w:val="19"/>
+                <w:highlight w:val="white"/>
+              </w:rPr>
+              <w:t xml:space="preserve">, </w:t>
+            </w:r>
+            <w:proofErr w:type="spellStart"/>
+            <w:r>
+              <w:rPr>
+                <w:rFonts w:ascii="Consolas" w:hAnsi="Consolas" w:cs="Consolas"/>
+                <w:color w:val="000000"/>
+                <w:sz w:val="19"/>
+                <w:szCs w:val="19"/>
+                <w:highlight w:val="white"/>
+              </w:rPr>
+              <w:t>thirdChoice</w:t>
+            </w:r>
+            <w:proofErr w:type="spellEnd"/>
+            <w:r>
+              <w:rPr>
+                <w:rFonts w:ascii="Consolas" w:hAnsi="Consolas" w:cs="Consolas"/>
+                <w:color w:val="000000"/>
+                <w:sz w:val="19"/>
+                <w:szCs w:val="19"/>
+                <w:highlight w:val="white"/>
+              </w:rPr>
+              <w:t>);</w:t>
+            </w:r>
+          </w:p>
+          <w:p>
+            <w:pPr>
+              <w:autoSpaceDE w:val="0"/>
+              <w:autoSpaceDN w:val="0"/>
+              <w:adjustRightInd w:val="0"/>
+              <w:ind w:left="1440" w:hanging="1440"/>
+              <w:rPr>
+                <w:rFonts w:ascii="Consolas" w:hAnsi="Consolas" w:cs="Consolas"/>
+                <w:color w:val="000000"/>
+                <w:sz w:val="19"/>
+                <w:szCs w:val="19"/>
+                <w:highlight w:val="white"/>
+              </w:rPr>
+            </w:pPr>
+            <w:r>
+              <w:rPr>
+                <w:rFonts w:ascii="Consolas" w:hAnsi="Consolas" w:cs="Consolas"/>
+                <w:color w:val="000000"/>
+                <w:sz w:val="19"/>
+                <w:szCs w:val="19"/>
+                <w:highlight w:val="white"/>
+              </w:rPr>
+              <w:t xml:space="preserve">        }</w:t>
+            </w:r>
+          </w:p>
+          <w:p>
+            <w:pPr>
+              <w:autoSpaceDE w:val="0"/>
+              <w:autoSpaceDN w:val="0"/>
+              <w:adjustRightInd w:val="0"/>
+              <w:ind w:left="1440" w:hanging="1440"/>
+              <w:rPr>
+                <w:rFonts w:ascii="Consolas" w:hAnsi="Consolas" w:cs="Consolas"/>
+                <w:color w:val="000000"/>
+                <w:sz w:val="19"/>
+                <w:szCs w:val="19"/>
+                <w:highlight w:val="white"/>
+              </w:rPr>
+            </w:pPr>
+          </w:p>
+          <w:p>
+            <w:pPr>
+              <w:autoSpaceDE w:val="0"/>
+              <w:autoSpaceDN w:val="0"/>
+              <w:adjustRightInd w:val="0"/>
+              <w:ind w:left="1440" w:hanging="1440"/>
+              <w:rPr>
+                <w:rFonts w:ascii="Consolas" w:hAnsi="Consolas" w:cs="Consolas"/>
+                <w:color w:val="000000"/>
+                <w:sz w:val="19"/>
+                <w:szCs w:val="19"/>
+                <w:highlight w:val="white"/>
+              </w:rPr>
+            </w:pPr>
+          </w:p>
+          <w:p>
+            <w:pPr>
+              <w:autoSpaceDE w:val="0"/>
+              <w:autoSpaceDN w:val="0"/>
+              <w:adjustRightInd w:val="0"/>
+              <w:ind w:left="1440" w:hanging="1440"/>
+              <w:rPr>
+                <w:rFonts w:ascii="Consolas" w:hAnsi="Consolas" w:cs="Consolas"/>
+                <w:color w:val="000000"/>
+                <w:sz w:val="19"/>
+                <w:szCs w:val="19"/>
+                <w:highlight w:val="white"/>
+              </w:rPr>
+            </w:pPr>
+            <w:r>
+              <w:rPr>
+                <w:rFonts w:ascii="Consolas" w:hAnsi="Consolas" w:cs="Consolas"/>
+                <w:color w:val="000000"/>
+                <w:sz w:val="19"/>
+                <w:szCs w:val="19"/>
+                <w:highlight w:val="white"/>
+              </w:rPr>
+              <w:t xml:space="preserve">        </w:t>
+            </w:r>
+            <w:r>
+              <w:rPr>
+                <w:rFonts w:ascii="Consolas" w:hAnsi="Consolas" w:cs="Consolas"/>
+                <w:color w:val="0000FF"/>
+                <w:sz w:val="19"/>
+                <w:szCs w:val="19"/>
+                <w:highlight w:val="white"/>
+              </w:rPr>
+              <w:t>void</w:t>
+            </w:r>
+            <w:r>
+              <w:rPr>
+                <w:rFonts w:ascii="Consolas" w:hAnsi="Consolas" w:cs="Consolas"/>
+                <w:color w:val="000000"/>
+                <w:sz w:val="19"/>
+                <w:szCs w:val="19"/>
+                <w:highlight w:val="white"/>
+              </w:rPr>
+              <w:t xml:space="preserve"> </w:t>
+            </w:r>
+            <w:proofErr w:type="spellStart"/>
+            <w:r>
+              <w:rPr>
+                <w:rFonts w:ascii="Consolas" w:hAnsi="Consolas" w:cs="Consolas"/>
+                <w:color w:val="000000"/>
+                <w:sz w:val="19"/>
+                <w:szCs w:val="19"/>
+                <w:highlight w:val="white"/>
+              </w:rPr>
+              <w:t>WriteCurrentChoices</w:t>
+            </w:r>
+            <w:proofErr w:type="spellEnd"/>
+            <w:r>
+              <w:rPr>
+                <w:rFonts w:ascii="Consolas" w:hAnsi="Consolas" w:cs="Consolas"/>
+                <w:color w:val="000000"/>
+                <w:sz w:val="19"/>
+                <w:szCs w:val="19"/>
+                <w:highlight w:val="white"/>
+              </w:rPr>
+              <w:t>(</w:t>
+            </w:r>
+            <w:proofErr w:type="spellStart"/>
+            <w:r>
+              <w:rPr>
+                <w:rFonts w:ascii="Consolas" w:hAnsi="Consolas" w:cs="Consolas"/>
+                <w:color w:val="0000FF"/>
+                <w:sz w:val="19"/>
+                <w:szCs w:val="19"/>
+                <w:highlight w:val="white"/>
+              </w:rPr>
+              <w:t>int</w:t>
+            </w:r>
+            <w:proofErr w:type="spellEnd"/>
+            <w:r>
+              <w:rPr>
+                <w:rFonts w:ascii="Consolas" w:hAnsi="Consolas" w:cs="Consolas"/>
+                <w:color w:val="000000"/>
+                <w:sz w:val="19"/>
+                <w:szCs w:val="19"/>
+                <w:highlight w:val="white"/>
+              </w:rPr>
+              <w:t xml:space="preserve"> </w:t>
+            </w:r>
+            <w:proofErr w:type="spellStart"/>
+            <w:r>
+              <w:rPr>
+                <w:rFonts w:ascii="Consolas" w:hAnsi="Consolas" w:cs="Consolas"/>
+                <w:color w:val="000000"/>
+                <w:sz w:val="19"/>
+                <w:szCs w:val="19"/>
+                <w:highlight w:val="white"/>
+              </w:rPr>
+              <w:t>firstChoice</w:t>
+            </w:r>
+            <w:proofErr w:type="spellEnd"/>
+            <w:r>
+              <w:rPr>
+                <w:rFonts w:ascii="Consolas" w:hAnsi="Consolas" w:cs="Consolas"/>
+                <w:color w:val="000000"/>
+                <w:sz w:val="19"/>
+                <w:szCs w:val="19"/>
+                <w:highlight w:val="white"/>
+              </w:rPr>
+              <w:t xml:space="preserve">, </w:t>
+            </w:r>
+            <w:proofErr w:type="spellStart"/>
+            <w:r>
+              <w:rPr>
+                <w:rFonts w:ascii="Consolas" w:hAnsi="Consolas" w:cs="Consolas"/>
+                <w:color w:val="0000FF"/>
+                <w:sz w:val="19"/>
+                <w:szCs w:val="19"/>
+                <w:highlight w:val="white"/>
+              </w:rPr>
+              <w:t>int</w:t>
+            </w:r>
+            <w:proofErr w:type="spellEnd"/>
+            <w:r>
+              <w:rPr>
+                <w:rFonts w:ascii="Consolas" w:hAnsi="Consolas" w:cs="Consolas"/>
+                <w:color w:val="000000"/>
+                <w:sz w:val="19"/>
+                <w:szCs w:val="19"/>
+                <w:highlight w:val="white"/>
+              </w:rPr>
+              <w:t xml:space="preserve"> </w:t>
+            </w:r>
+            <w:proofErr w:type="spellStart"/>
+            <w:r>
+              <w:rPr>
+                <w:rFonts w:ascii="Consolas" w:hAnsi="Consolas" w:cs="Consolas"/>
+                <w:color w:val="000000"/>
+                <w:sz w:val="19"/>
+                <w:szCs w:val="19"/>
+                <w:highlight w:val="white"/>
+              </w:rPr>
+              <w:t>secondChoice</w:t>
+            </w:r>
+            <w:proofErr w:type="spellEnd"/>
+            <w:r>
+              <w:rPr>
+                <w:rFonts w:ascii="Consolas" w:hAnsi="Consolas" w:cs="Consolas"/>
+                <w:color w:val="000000"/>
+                <w:sz w:val="19"/>
+                <w:szCs w:val="19"/>
+                <w:highlight w:val="white"/>
+              </w:rPr>
+              <w:t xml:space="preserve">, </w:t>
+            </w:r>
+            <w:proofErr w:type="spellStart"/>
+            <w:r>
+              <w:rPr>
+                <w:rFonts w:ascii="Consolas" w:hAnsi="Consolas" w:cs="Consolas"/>
+                <w:color w:val="0000FF"/>
+                <w:sz w:val="19"/>
+                <w:szCs w:val="19"/>
+                <w:highlight w:val="white"/>
+              </w:rPr>
+              <w:t>int</w:t>
+            </w:r>
+            <w:proofErr w:type="spellEnd"/>
+            <w:r>
+              <w:rPr>
+                <w:rFonts w:ascii="Consolas" w:hAnsi="Consolas" w:cs="Consolas"/>
+                <w:color w:val="000000"/>
+                <w:sz w:val="19"/>
+                <w:szCs w:val="19"/>
+                <w:highlight w:val="white"/>
+              </w:rPr>
+              <w:t xml:space="preserve"> </w:t>
+            </w:r>
+            <w:proofErr w:type="spellStart"/>
+            <w:r>
+              <w:rPr>
+                <w:rFonts w:ascii="Consolas" w:hAnsi="Consolas" w:cs="Consolas"/>
+                <w:color w:val="000000"/>
+                <w:sz w:val="19"/>
+                <w:szCs w:val="19"/>
+                <w:highlight w:val="white"/>
+              </w:rPr>
+              <w:t>thirdChoice</w:t>
+            </w:r>
+            <w:proofErr w:type="spellEnd"/>
+            <w:r>
+              <w:rPr>
+                <w:rFonts w:ascii="Consolas" w:hAnsi="Consolas" w:cs="Consolas"/>
+                <w:color w:val="000000"/>
+                <w:sz w:val="19"/>
+                <w:szCs w:val="19"/>
+                <w:highlight w:val="white"/>
+              </w:rPr>
+              <w:t>)</w:t>
+            </w:r>
+          </w:p>
+          <w:p>
+            <w:pPr>
+              <w:autoSpaceDE w:val="0"/>
+              <w:autoSpaceDN w:val="0"/>
+              <w:adjustRightInd w:val="0"/>
+              <w:ind w:left="1440" w:hanging="1440"/>
+              <w:rPr>
+                <w:rFonts w:ascii="Consolas" w:hAnsi="Consolas" w:cs="Consolas"/>
+                <w:color w:val="000000"/>
+                <w:sz w:val="19"/>
+                <w:szCs w:val="19"/>
+                <w:highlight w:val="white"/>
+              </w:rPr>
+            </w:pPr>
+            <w:r>
+              <w:rPr>
+                <w:rFonts w:ascii="Consolas" w:hAnsi="Consolas" w:cs="Consolas"/>
+                <w:color w:val="000000"/>
+                <w:sz w:val="19"/>
+                <w:szCs w:val="19"/>
+                <w:highlight w:val="white"/>
+              </w:rPr>
+              <w:t xml:space="preserve">        {</w:t>
+            </w:r>
+          </w:p>
+          <w:p>
+            <w:pPr>
+              <w:autoSpaceDE w:val="0"/>
+              <w:autoSpaceDN w:val="0"/>
+              <w:adjustRightInd w:val="0"/>
+              <w:ind w:left="1440" w:hanging="1440"/>
+              <w:rPr>
+                <w:rFonts w:ascii="Consolas" w:hAnsi="Consolas" w:cs="Consolas"/>
+                <w:color w:val="000000"/>
+                <w:sz w:val="19"/>
+                <w:szCs w:val="19"/>
+                <w:highlight w:val="white"/>
+              </w:rPr>
+            </w:pPr>
+            <w:r>
+              <w:rPr>
+                <w:rFonts w:ascii="Consolas" w:hAnsi="Consolas" w:cs="Consolas"/>
+                <w:color w:val="000000"/>
+                <w:sz w:val="19"/>
+                <w:szCs w:val="19"/>
+                <w:highlight w:val="white"/>
+              </w:rPr>
+              <w:t xml:space="preserve">            </w:t>
+            </w:r>
+            <w:r>
+              <w:rPr>
+                <w:rFonts w:ascii="Consolas" w:hAnsi="Consolas" w:cs="Consolas"/>
+                <w:color w:val="0000FF"/>
+                <w:sz w:val="19"/>
+                <w:szCs w:val="19"/>
+                <w:highlight w:val="white"/>
+              </w:rPr>
+              <w:t>if</w:t>
+            </w:r>
+            <w:r>
+              <w:rPr>
+                <w:rFonts w:ascii="Consolas" w:hAnsi="Consolas" w:cs="Consolas"/>
+                <w:color w:val="000000"/>
+                <w:sz w:val="19"/>
+                <w:szCs w:val="19"/>
+                <w:highlight w:val="white"/>
+              </w:rPr>
+              <w:t xml:space="preserve"> (</w:t>
+            </w:r>
+            <w:proofErr w:type="spellStart"/>
+            <w:r>
+              <w:rPr>
+                <w:rFonts w:ascii="Consolas" w:hAnsi="Consolas" w:cs="Consolas"/>
+                <w:color w:val="000000"/>
+                <w:sz w:val="19"/>
+                <w:szCs w:val="19"/>
+                <w:highlight w:val="white"/>
+              </w:rPr>
+              <w:t>firstChoice</w:t>
+            </w:r>
+            <w:proofErr w:type="spellEnd"/>
+            <w:r>
+              <w:rPr>
+                <w:rFonts w:ascii="Consolas" w:hAnsi="Consolas" w:cs="Consolas"/>
+                <w:color w:val="000000"/>
+                <w:sz w:val="19"/>
+                <w:szCs w:val="19"/>
+                <w:highlight w:val="white"/>
+              </w:rPr>
+              <w:t xml:space="preserve"> == 0)</w:t>
+            </w:r>
+            <w:r>
+              <w:rPr>
+                <w:rFonts w:ascii="Consolas" w:hAnsi="Consolas" w:cs="Consolas"/>
+                <w:color w:val="000000"/>
+                <w:sz w:val="19"/>
+                <w:szCs w:val="19"/>
+                <w:highlight w:val="white"/>
+              </w:rPr>
+              <w:t xml:space="preserve"> </w:t>
+            </w:r>
+            <w:r>
+              <w:rPr>
+                <w:rFonts w:ascii="Consolas" w:hAnsi="Consolas" w:cs="Consolas"/>
+                <w:color w:val="008000"/>
+                <w:sz w:val="19"/>
+                <w:szCs w:val="19"/>
+                <w:highlight w:val="white"/>
+              </w:rPr>
+              <w:t>//Error 5: I changed the if (</w:t>
+            </w:r>
+            <w:proofErr w:type="spellStart"/>
+            <w:r>
+              <w:rPr>
+                <w:rFonts w:ascii="Consolas" w:hAnsi="Consolas" w:cs="Consolas"/>
+                <w:color w:val="008000"/>
+                <w:sz w:val="19"/>
+                <w:szCs w:val="19"/>
+                <w:highlight w:val="white"/>
+              </w:rPr>
+              <w:t>secondChoice</w:t>
+            </w:r>
+            <w:proofErr w:type="spellEnd"/>
+            <w:r>
+              <w:rPr>
+                <w:rFonts w:ascii="Consolas" w:hAnsi="Consolas" w:cs="Consolas"/>
+                <w:color w:val="008000"/>
+                <w:sz w:val="19"/>
+                <w:szCs w:val="19"/>
+                <w:highlight w:val="white"/>
+              </w:rPr>
+              <w:t xml:space="preserve"> ==0) to (</w:t>
+            </w:r>
+            <w:proofErr w:type="spellStart"/>
+            <w:r>
+              <w:rPr>
+                <w:rFonts w:ascii="Consolas" w:hAnsi="Consolas" w:cs="Consolas"/>
+                <w:color w:val="008000"/>
+                <w:sz w:val="19"/>
+                <w:szCs w:val="19"/>
+                <w:highlight w:val="white"/>
+              </w:rPr>
+              <w:t>firstChoice</w:t>
+            </w:r>
+            <w:proofErr w:type="spellEnd"/>
+            <w:r>
+              <w:rPr>
+                <w:rFonts w:ascii="Consolas" w:hAnsi="Consolas" w:cs="Consolas"/>
+                <w:color w:val="008000"/>
+                <w:sz w:val="19"/>
+                <w:szCs w:val="19"/>
+                <w:highlight w:val="white"/>
+              </w:rPr>
+              <w:t xml:space="preserve"> ==0)</w:t>
+            </w:r>
+          </w:p>
+          <w:p>
+            <w:pPr>
+              <w:autoSpaceDE w:val="0"/>
+              <w:autoSpaceDN w:val="0"/>
+              <w:adjustRightInd w:val="0"/>
+              <w:ind w:left="1440" w:hanging="1440"/>
+              <w:rPr>
+                <w:rFonts w:ascii="Consolas" w:hAnsi="Consolas" w:cs="Consolas"/>
+                <w:color w:val="000000"/>
+                <w:sz w:val="19"/>
+                <w:szCs w:val="19"/>
+                <w:highlight w:val="white"/>
+              </w:rPr>
+            </w:pPr>
+            <w:r>
+              <w:rPr>
+                <w:rFonts w:ascii="Consolas" w:hAnsi="Consolas" w:cs="Consolas"/>
+                <w:color w:val="000000"/>
+                <w:sz w:val="19"/>
+                <w:szCs w:val="19"/>
+                <w:highlight w:val="white"/>
+              </w:rPr>
+              <w:t xml:space="preserve">                </w:t>
+            </w:r>
+            <w:proofErr w:type="spellStart"/>
+            <w:r>
+              <w:rPr>
+                <w:rFonts w:ascii="Consolas" w:hAnsi="Consolas" w:cs="Consolas"/>
+                <w:color w:val="2B91AF"/>
+                <w:sz w:val="19"/>
+                <w:szCs w:val="19"/>
+                <w:highlight w:val="white"/>
+              </w:rPr>
+              <w:t>Console</w:t>
+            </w:r>
+            <w:r>
+              <w:rPr>
+                <w:rFonts w:ascii="Consolas" w:hAnsi="Consolas" w:cs="Consolas"/>
+                <w:color w:val="000000"/>
+                <w:sz w:val="19"/>
+                <w:szCs w:val="19"/>
+                <w:highlight w:val="white"/>
+              </w:rPr>
+              <w:t>.WriteLine</w:t>
+            </w:r>
+            <w:proofErr w:type="spellEnd"/>
+            <w:r>
+              <w:rPr>
+                <w:rFonts w:ascii="Consolas" w:hAnsi="Consolas" w:cs="Consolas"/>
+                <w:color w:val="000000"/>
+                <w:sz w:val="19"/>
+                <w:szCs w:val="19"/>
+                <w:highlight w:val="white"/>
+              </w:rPr>
+              <w:t>(</w:t>
+            </w:r>
+            <w:r>
+              <w:rPr>
+                <w:rFonts w:ascii="Consolas" w:hAnsi="Consolas" w:cs="Consolas"/>
+                <w:color w:val="A31515"/>
+                <w:sz w:val="19"/>
+                <w:szCs w:val="19"/>
+                <w:highlight w:val="white"/>
+              </w:rPr>
+              <w:t>"Choices are: {0}, {1}, {2} =&gt; There are no choices yet"</w:t>
+            </w:r>
+            <w:r>
+              <w:rPr>
+                <w:rFonts w:ascii="Consolas" w:hAnsi="Consolas" w:cs="Consolas"/>
+                <w:color w:val="000000"/>
+                <w:sz w:val="19"/>
+                <w:szCs w:val="19"/>
+                <w:highlight w:val="white"/>
+              </w:rPr>
+              <w:t xml:space="preserve">, </w:t>
+            </w:r>
+            <w:proofErr w:type="spellStart"/>
+            <w:r>
+              <w:rPr>
+                <w:rFonts w:ascii="Consolas" w:hAnsi="Consolas" w:cs="Consolas"/>
+                <w:color w:val="000000"/>
+                <w:sz w:val="19"/>
+                <w:szCs w:val="19"/>
+                <w:highlight w:val="white"/>
+              </w:rPr>
+              <w:t>firstChoice</w:t>
+            </w:r>
+            <w:proofErr w:type="spellEnd"/>
+            <w:r>
+              <w:rPr>
+                <w:rFonts w:ascii="Consolas" w:hAnsi="Consolas" w:cs="Consolas"/>
+                <w:color w:val="000000"/>
+                <w:sz w:val="19"/>
+                <w:szCs w:val="19"/>
+                <w:highlight w:val="white"/>
+              </w:rPr>
+              <w:t xml:space="preserve">, </w:t>
+            </w:r>
+            <w:proofErr w:type="spellStart"/>
+            <w:r>
+              <w:rPr>
+                <w:rFonts w:ascii="Consolas" w:hAnsi="Consolas" w:cs="Consolas"/>
+                <w:color w:val="000000"/>
+                <w:sz w:val="19"/>
+                <w:szCs w:val="19"/>
+                <w:highlight w:val="white"/>
+              </w:rPr>
+              <w:t>secondCh</w:t>
+            </w:r>
+            <w:bookmarkStart w:id="0" w:name="_GoBack"/>
+            <w:bookmarkEnd w:id="0"/>
+            <w:r>
+              <w:rPr>
+                <w:rFonts w:ascii="Consolas" w:hAnsi="Consolas" w:cs="Consolas"/>
+                <w:color w:val="000000"/>
+                <w:sz w:val="19"/>
+                <w:szCs w:val="19"/>
+                <w:highlight w:val="white"/>
+              </w:rPr>
+              <w:t>oice</w:t>
+            </w:r>
+            <w:proofErr w:type="spellEnd"/>
+            <w:r>
+              <w:rPr>
+                <w:rFonts w:ascii="Consolas" w:hAnsi="Consolas" w:cs="Consolas"/>
+                <w:color w:val="000000"/>
+                <w:sz w:val="19"/>
+                <w:szCs w:val="19"/>
+                <w:highlight w:val="white"/>
+              </w:rPr>
+              <w:t xml:space="preserve">, </w:t>
+            </w:r>
+            <w:proofErr w:type="spellStart"/>
+            <w:r>
+              <w:rPr>
+                <w:rFonts w:ascii="Consolas" w:hAnsi="Consolas" w:cs="Consolas"/>
+                <w:color w:val="000000"/>
+                <w:sz w:val="19"/>
+                <w:szCs w:val="19"/>
+                <w:highlight w:val="white"/>
+              </w:rPr>
+              <w:t>thirdChoice</w:t>
+            </w:r>
+            <w:proofErr w:type="spellEnd"/>
+            <w:r>
+              <w:rPr>
+                <w:rFonts w:ascii="Consolas" w:hAnsi="Consolas" w:cs="Consolas"/>
+                <w:color w:val="000000"/>
+                <w:sz w:val="19"/>
+                <w:szCs w:val="19"/>
+                <w:highlight w:val="white"/>
+              </w:rPr>
+              <w:t>);</w:t>
+            </w:r>
+          </w:p>
+          <w:p>
+            <w:pPr>
+              <w:autoSpaceDE w:val="0"/>
+              <w:autoSpaceDN w:val="0"/>
+              <w:adjustRightInd w:val="0"/>
+              <w:ind w:left="1440" w:hanging="1440"/>
+              <w:rPr>
+                <w:rFonts w:ascii="Consolas" w:hAnsi="Consolas" w:cs="Consolas"/>
+                <w:color w:val="000000"/>
+                <w:sz w:val="19"/>
+                <w:szCs w:val="19"/>
+                <w:highlight w:val="white"/>
+              </w:rPr>
+            </w:pPr>
+            <w:r>
+              <w:rPr>
+                <w:rFonts w:ascii="Consolas" w:hAnsi="Consolas" w:cs="Consolas"/>
+                <w:color w:val="000000"/>
+                <w:sz w:val="19"/>
+                <w:szCs w:val="19"/>
+                <w:highlight w:val="white"/>
+              </w:rPr>
+              <w:t xml:space="preserve">            </w:t>
+            </w:r>
+            <w:r>
+              <w:rPr>
+                <w:rFonts w:ascii="Consolas" w:hAnsi="Consolas" w:cs="Consolas"/>
+                <w:color w:val="0000FF"/>
+                <w:sz w:val="19"/>
+                <w:szCs w:val="19"/>
+                <w:highlight w:val="white"/>
+              </w:rPr>
+              <w:t>else</w:t>
+            </w:r>
+            <w:r>
+              <w:rPr>
+                <w:rFonts w:ascii="Consolas" w:hAnsi="Consolas" w:cs="Consolas"/>
+                <w:color w:val="000000"/>
+                <w:sz w:val="19"/>
+                <w:szCs w:val="19"/>
+                <w:highlight w:val="white"/>
+              </w:rPr>
+              <w:t xml:space="preserve"> </w:t>
+            </w:r>
+            <w:r>
+              <w:rPr>
+                <w:rFonts w:ascii="Consolas" w:hAnsi="Consolas" w:cs="Consolas"/>
+                <w:color w:val="0000FF"/>
+                <w:sz w:val="19"/>
+                <w:szCs w:val="19"/>
+                <w:highlight w:val="white"/>
+              </w:rPr>
+              <w:t>if</w:t>
+            </w:r>
+            <w:r>
+              <w:rPr>
+                <w:rFonts w:ascii="Consolas" w:hAnsi="Consolas" w:cs="Consolas"/>
+                <w:color w:val="000000"/>
+                <w:sz w:val="19"/>
+                <w:szCs w:val="19"/>
+                <w:highlight w:val="white"/>
+              </w:rPr>
+              <w:t xml:space="preserve"> (</w:t>
+            </w:r>
+            <w:proofErr w:type="spellStart"/>
+            <w:r>
+              <w:rPr>
+                <w:rFonts w:ascii="Consolas" w:hAnsi="Consolas" w:cs="Consolas"/>
+                <w:color w:val="000000"/>
+                <w:sz w:val="19"/>
+                <w:szCs w:val="19"/>
+                <w:highlight w:val="white"/>
+              </w:rPr>
+              <w:t>secondChoice</w:t>
+            </w:r>
+            <w:proofErr w:type="spellEnd"/>
+            <w:r>
+              <w:rPr>
+                <w:rFonts w:ascii="Consolas" w:hAnsi="Consolas" w:cs="Consolas"/>
+                <w:color w:val="000000"/>
+                <w:sz w:val="19"/>
+                <w:szCs w:val="19"/>
+                <w:highlight w:val="white"/>
+              </w:rPr>
+              <w:t xml:space="preserve"> == 0) </w:t>
+            </w:r>
+            <w:r>
+              <w:rPr>
+                <w:rFonts w:ascii="Consolas" w:hAnsi="Consolas" w:cs="Consolas"/>
+                <w:color w:val="008000"/>
+                <w:sz w:val="19"/>
+                <w:szCs w:val="19"/>
+                <w:highlight w:val="white"/>
+              </w:rPr>
+              <w:t>//Error 2: added '=' since we need an equality operator</w:t>
+            </w:r>
+          </w:p>
+          <w:p>
+            <w:pPr>
+              <w:autoSpaceDE w:val="0"/>
+              <w:autoSpaceDN w:val="0"/>
+              <w:adjustRightInd w:val="0"/>
+              <w:ind w:left="1440" w:hanging="1440"/>
+              <w:rPr>
+                <w:rFonts w:ascii="Consolas" w:hAnsi="Consolas" w:cs="Consolas"/>
+                <w:color w:val="000000"/>
+                <w:sz w:val="19"/>
+                <w:szCs w:val="19"/>
+                <w:highlight w:val="white"/>
+              </w:rPr>
+            </w:pPr>
+            <w:r>
+              <w:rPr>
+                <w:rFonts w:ascii="Consolas" w:hAnsi="Consolas" w:cs="Consolas"/>
+                <w:color w:val="000000"/>
+                <w:sz w:val="19"/>
+                <w:szCs w:val="19"/>
+                <w:highlight w:val="white"/>
+              </w:rPr>
+              <w:t xml:space="preserve">                </w:t>
+            </w:r>
+            <w:proofErr w:type="spellStart"/>
+            <w:r>
+              <w:rPr>
+                <w:rFonts w:ascii="Consolas" w:hAnsi="Consolas" w:cs="Consolas"/>
+                <w:color w:val="2B91AF"/>
+                <w:sz w:val="19"/>
+                <w:szCs w:val="19"/>
+                <w:highlight w:val="white"/>
+              </w:rPr>
+              <w:t>Console</w:t>
+            </w:r>
+            <w:r>
+              <w:rPr>
+                <w:rFonts w:ascii="Consolas" w:hAnsi="Consolas" w:cs="Consolas"/>
+                <w:color w:val="000000"/>
+                <w:sz w:val="19"/>
+                <w:szCs w:val="19"/>
+                <w:highlight w:val="white"/>
+              </w:rPr>
+              <w:t>.WriteLine</w:t>
+            </w:r>
+            <w:proofErr w:type="spellEnd"/>
+            <w:r>
+              <w:rPr>
+                <w:rFonts w:ascii="Consolas" w:hAnsi="Consolas" w:cs="Consolas"/>
+                <w:color w:val="000000"/>
+                <w:sz w:val="19"/>
+                <w:szCs w:val="19"/>
+                <w:highlight w:val="white"/>
+              </w:rPr>
+              <w:t>(</w:t>
+            </w:r>
+            <w:r>
+              <w:rPr>
+                <w:rFonts w:ascii="Consolas" w:hAnsi="Consolas" w:cs="Consolas"/>
+                <w:color w:val="A31515"/>
+                <w:sz w:val="19"/>
+                <w:szCs w:val="19"/>
+                <w:highlight w:val="white"/>
+              </w:rPr>
+              <w:t>"Choices are: {0}, {1}, {2} =&gt; Currently choices are {0}"</w:t>
+            </w:r>
+            <w:r>
+              <w:rPr>
+                <w:rFonts w:ascii="Consolas" w:hAnsi="Consolas" w:cs="Consolas"/>
+                <w:color w:val="000000"/>
+                <w:sz w:val="19"/>
+                <w:szCs w:val="19"/>
+                <w:highlight w:val="white"/>
+              </w:rPr>
+              <w:t xml:space="preserve">, </w:t>
+            </w:r>
+            <w:proofErr w:type="spellStart"/>
+            <w:r>
+              <w:rPr>
+                <w:rFonts w:ascii="Consolas" w:hAnsi="Consolas" w:cs="Consolas"/>
+                <w:color w:val="000000"/>
+                <w:sz w:val="19"/>
+                <w:szCs w:val="19"/>
+                <w:highlight w:val="white"/>
+              </w:rPr>
+              <w:t>firstChoice</w:t>
+            </w:r>
+            <w:proofErr w:type="spellEnd"/>
+            <w:r>
+              <w:rPr>
+                <w:rFonts w:ascii="Consolas" w:hAnsi="Consolas" w:cs="Consolas"/>
+                <w:color w:val="000000"/>
+                <w:sz w:val="19"/>
+                <w:szCs w:val="19"/>
+                <w:highlight w:val="white"/>
+              </w:rPr>
+              <w:t xml:space="preserve">, </w:t>
+            </w:r>
+            <w:proofErr w:type="spellStart"/>
+            <w:r>
+              <w:rPr>
+                <w:rFonts w:ascii="Consolas" w:hAnsi="Consolas" w:cs="Consolas"/>
+                <w:color w:val="000000"/>
+                <w:sz w:val="19"/>
+                <w:szCs w:val="19"/>
+                <w:highlight w:val="white"/>
+              </w:rPr>
+              <w:t>secondChoice</w:t>
+            </w:r>
+            <w:proofErr w:type="spellEnd"/>
+            <w:r>
+              <w:rPr>
+                <w:rFonts w:ascii="Consolas" w:hAnsi="Consolas" w:cs="Consolas"/>
+                <w:color w:val="000000"/>
+                <w:sz w:val="19"/>
+                <w:szCs w:val="19"/>
+                <w:highlight w:val="white"/>
+              </w:rPr>
+              <w:t xml:space="preserve">, </w:t>
+            </w:r>
+            <w:proofErr w:type="spellStart"/>
+            <w:r>
+              <w:rPr>
+                <w:rFonts w:ascii="Consolas" w:hAnsi="Consolas" w:cs="Consolas"/>
+                <w:color w:val="000000"/>
+                <w:sz w:val="19"/>
+                <w:szCs w:val="19"/>
+                <w:highlight w:val="white"/>
+              </w:rPr>
+              <w:t>thirdChoice</w:t>
+            </w:r>
+            <w:proofErr w:type="spellEnd"/>
+            <w:r>
+              <w:rPr>
+                <w:rFonts w:ascii="Consolas" w:hAnsi="Consolas" w:cs="Consolas"/>
+                <w:color w:val="000000"/>
+                <w:sz w:val="19"/>
+                <w:szCs w:val="19"/>
+                <w:highlight w:val="white"/>
+              </w:rPr>
+              <w:t xml:space="preserve">);  </w:t>
+            </w:r>
+            <w:r>
+              <w:rPr>
+                <w:rFonts w:ascii="Consolas" w:hAnsi="Consolas" w:cs="Consolas"/>
+                <w:color w:val="008000"/>
+                <w:sz w:val="19"/>
+                <w:szCs w:val="19"/>
+                <w:highlight w:val="white"/>
+              </w:rPr>
+              <w:t>//Error 4: Removed the improperly placed first choice</w:t>
+            </w:r>
+          </w:p>
+          <w:p>
+            <w:pPr>
+              <w:autoSpaceDE w:val="0"/>
+              <w:autoSpaceDN w:val="0"/>
+              <w:adjustRightInd w:val="0"/>
+              <w:ind w:left="1440" w:hanging="1440"/>
+              <w:rPr>
+                <w:rFonts w:ascii="Consolas" w:hAnsi="Consolas" w:cs="Consolas"/>
+                <w:color w:val="000000"/>
+                <w:sz w:val="19"/>
+                <w:szCs w:val="19"/>
+                <w:highlight w:val="white"/>
+              </w:rPr>
+            </w:pPr>
+            <w:r>
+              <w:rPr>
+                <w:rFonts w:ascii="Consolas" w:hAnsi="Consolas" w:cs="Consolas"/>
+                <w:color w:val="000000"/>
+                <w:sz w:val="19"/>
+                <w:szCs w:val="19"/>
+                <w:highlight w:val="white"/>
+              </w:rPr>
+              <w:t xml:space="preserve">            </w:t>
+            </w:r>
+            <w:r>
+              <w:rPr>
+                <w:rFonts w:ascii="Consolas" w:hAnsi="Consolas" w:cs="Consolas"/>
+                <w:color w:val="0000FF"/>
+                <w:sz w:val="19"/>
+                <w:szCs w:val="19"/>
+                <w:highlight w:val="white"/>
+              </w:rPr>
+              <w:t>else</w:t>
+            </w:r>
+            <w:r>
+              <w:rPr>
+                <w:rFonts w:ascii="Consolas" w:hAnsi="Consolas" w:cs="Consolas"/>
+                <w:color w:val="000000"/>
+                <w:sz w:val="19"/>
+                <w:szCs w:val="19"/>
+                <w:highlight w:val="white"/>
+              </w:rPr>
+              <w:t xml:space="preserve"> </w:t>
+            </w:r>
+            <w:r>
+              <w:rPr>
+                <w:rFonts w:ascii="Consolas" w:hAnsi="Consolas" w:cs="Consolas"/>
+                <w:color w:val="0000FF"/>
+                <w:sz w:val="19"/>
+                <w:szCs w:val="19"/>
+                <w:highlight w:val="white"/>
+              </w:rPr>
+              <w:t>if</w:t>
+            </w:r>
+            <w:r>
+              <w:rPr>
+                <w:rFonts w:ascii="Consolas" w:hAnsi="Consolas" w:cs="Consolas"/>
+                <w:color w:val="000000"/>
+                <w:sz w:val="19"/>
+                <w:szCs w:val="19"/>
+                <w:highlight w:val="white"/>
+              </w:rPr>
+              <w:t xml:space="preserve"> (</w:t>
+            </w:r>
+            <w:proofErr w:type="spellStart"/>
+            <w:r>
+              <w:rPr>
+                <w:rFonts w:ascii="Consolas" w:hAnsi="Consolas" w:cs="Consolas"/>
+                <w:color w:val="000000"/>
+                <w:sz w:val="19"/>
+                <w:szCs w:val="19"/>
+                <w:highlight w:val="white"/>
+              </w:rPr>
+              <w:t>thirdChoice</w:t>
+            </w:r>
+            <w:proofErr w:type="spellEnd"/>
+            <w:r>
+              <w:rPr>
+                <w:rFonts w:ascii="Consolas" w:hAnsi="Consolas" w:cs="Consolas"/>
+                <w:color w:val="000000"/>
+                <w:sz w:val="19"/>
+                <w:szCs w:val="19"/>
+                <w:highlight w:val="white"/>
+              </w:rPr>
+              <w:t xml:space="preserve"> == 0) </w:t>
+            </w:r>
+            <w:r>
+              <w:rPr>
+                <w:rFonts w:ascii="Consolas" w:hAnsi="Consolas" w:cs="Consolas"/>
+                <w:color w:val="008000"/>
+                <w:sz w:val="19"/>
+                <w:szCs w:val="19"/>
+                <w:highlight w:val="white"/>
+              </w:rPr>
+              <w:t>//Error 1: Deleted the extra equal sign</w:t>
+            </w:r>
+          </w:p>
+          <w:p>
+            <w:pPr>
+              <w:autoSpaceDE w:val="0"/>
+              <w:autoSpaceDN w:val="0"/>
+              <w:adjustRightInd w:val="0"/>
+              <w:ind w:left="1440" w:hanging="1440"/>
+              <w:rPr>
+                <w:rFonts w:ascii="Consolas" w:hAnsi="Consolas" w:cs="Consolas"/>
+                <w:color w:val="000000"/>
+                <w:sz w:val="19"/>
+                <w:szCs w:val="19"/>
+                <w:highlight w:val="white"/>
+              </w:rPr>
+            </w:pPr>
+            <w:r>
+              <w:rPr>
+                <w:rFonts w:ascii="Consolas" w:hAnsi="Consolas" w:cs="Consolas"/>
+                <w:color w:val="000000"/>
+                <w:sz w:val="19"/>
+                <w:szCs w:val="19"/>
+                <w:highlight w:val="white"/>
+              </w:rPr>
+              <w:t xml:space="preserve">                </w:t>
+            </w:r>
+            <w:proofErr w:type="spellStart"/>
+            <w:r>
+              <w:rPr>
+                <w:rFonts w:ascii="Consolas" w:hAnsi="Consolas" w:cs="Consolas"/>
+                <w:color w:val="2B91AF"/>
+                <w:sz w:val="19"/>
+                <w:szCs w:val="19"/>
+                <w:highlight w:val="white"/>
+              </w:rPr>
+              <w:t>Console</w:t>
+            </w:r>
+            <w:r>
+              <w:rPr>
+                <w:rFonts w:ascii="Consolas" w:hAnsi="Consolas" w:cs="Consolas"/>
+                <w:color w:val="000000"/>
+                <w:sz w:val="19"/>
+                <w:szCs w:val="19"/>
+                <w:highlight w:val="white"/>
+              </w:rPr>
+              <w:t>.WriteLine</w:t>
+            </w:r>
+            <w:proofErr w:type="spellEnd"/>
+            <w:r>
+              <w:rPr>
+                <w:rFonts w:ascii="Consolas" w:hAnsi="Consolas" w:cs="Consolas"/>
+                <w:color w:val="000000"/>
+                <w:sz w:val="19"/>
+                <w:szCs w:val="19"/>
+                <w:highlight w:val="white"/>
+              </w:rPr>
+              <w:t>(</w:t>
+            </w:r>
+            <w:r>
+              <w:rPr>
+                <w:rFonts w:ascii="Consolas" w:hAnsi="Consolas" w:cs="Consolas"/>
+                <w:color w:val="A31515"/>
+                <w:sz w:val="19"/>
+                <w:szCs w:val="19"/>
+                <w:highlight w:val="white"/>
+              </w:rPr>
+              <w:t>"Choices are: {0}, {1}, {2} =&gt; Currently choices are {0}, {1}"</w:t>
+            </w:r>
+            <w:r>
+              <w:rPr>
+                <w:rFonts w:ascii="Consolas" w:hAnsi="Consolas" w:cs="Consolas"/>
+                <w:color w:val="000000"/>
+                <w:sz w:val="19"/>
+                <w:szCs w:val="19"/>
+                <w:highlight w:val="white"/>
+              </w:rPr>
+              <w:t xml:space="preserve">, </w:t>
+            </w:r>
+            <w:proofErr w:type="spellStart"/>
+            <w:r>
+              <w:rPr>
+                <w:rFonts w:ascii="Consolas" w:hAnsi="Consolas" w:cs="Consolas"/>
+                <w:color w:val="000000"/>
+                <w:sz w:val="19"/>
+                <w:szCs w:val="19"/>
+                <w:highlight w:val="white"/>
+              </w:rPr>
+              <w:t>firstChoice</w:t>
+            </w:r>
+            <w:proofErr w:type="spellEnd"/>
+            <w:r>
+              <w:rPr>
+                <w:rFonts w:ascii="Consolas" w:hAnsi="Consolas" w:cs="Consolas"/>
+                <w:color w:val="000000"/>
+                <w:sz w:val="19"/>
+                <w:szCs w:val="19"/>
+                <w:highlight w:val="white"/>
+              </w:rPr>
+              <w:t xml:space="preserve">, </w:t>
+            </w:r>
+            <w:proofErr w:type="spellStart"/>
+            <w:r>
+              <w:rPr>
+                <w:rFonts w:ascii="Consolas" w:hAnsi="Consolas" w:cs="Consolas"/>
+                <w:color w:val="000000"/>
+                <w:sz w:val="19"/>
+                <w:szCs w:val="19"/>
+                <w:highlight w:val="white"/>
+              </w:rPr>
+              <w:t>secondChoice</w:t>
+            </w:r>
+            <w:proofErr w:type="spellEnd"/>
+            <w:r>
+              <w:rPr>
+                <w:rFonts w:ascii="Consolas" w:hAnsi="Consolas" w:cs="Consolas"/>
+                <w:color w:val="000000"/>
+                <w:sz w:val="19"/>
+                <w:szCs w:val="19"/>
+                <w:highlight w:val="white"/>
+              </w:rPr>
+              <w:t xml:space="preserve">, </w:t>
+            </w:r>
+            <w:proofErr w:type="spellStart"/>
+            <w:r>
+              <w:rPr>
+                <w:rFonts w:ascii="Consolas" w:hAnsi="Consolas" w:cs="Consolas"/>
+                <w:color w:val="000000"/>
+                <w:sz w:val="19"/>
+                <w:szCs w:val="19"/>
+                <w:highlight w:val="white"/>
+              </w:rPr>
+              <w:t>thirdChoice</w:t>
+            </w:r>
+            <w:proofErr w:type="spellEnd"/>
+            <w:r>
+              <w:rPr>
+                <w:rFonts w:ascii="Consolas" w:hAnsi="Consolas" w:cs="Consolas"/>
+                <w:color w:val="000000"/>
+                <w:sz w:val="19"/>
+                <w:szCs w:val="19"/>
+                <w:highlight w:val="white"/>
+              </w:rPr>
+              <w:t xml:space="preserve">, </w:t>
+            </w:r>
+            <w:proofErr w:type="spellStart"/>
+            <w:r>
+              <w:rPr>
+                <w:rFonts w:ascii="Consolas" w:hAnsi="Consolas" w:cs="Consolas"/>
+                <w:color w:val="000000"/>
+                <w:sz w:val="19"/>
+                <w:szCs w:val="19"/>
+                <w:highlight w:val="white"/>
+              </w:rPr>
+              <w:t>firstChoice</w:t>
+            </w:r>
+            <w:proofErr w:type="spellEnd"/>
+            <w:r>
+              <w:rPr>
+                <w:rFonts w:ascii="Consolas" w:hAnsi="Consolas" w:cs="Consolas"/>
+                <w:color w:val="000000"/>
+                <w:sz w:val="19"/>
+                <w:szCs w:val="19"/>
+                <w:highlight w:val="white"/>
+              </w:rPr>
+              <w:t xml:space="preserve">, </w:t>
+            </w:r>
+            <w:proofErr w:type="spellStart"/>
+            <w:r>
+              <w:rPr>
+                <w:rFonts w:ascii="Consolas" w:hAnsi="Consolas" w:cs="Consolas"/>
+                <w:color w:val="000000"/>
+                <w:sz w:val="19"/>
+                <w:szCs w:val="19"/>
+                <w:highlight w:val="white"/>
+              </w:rPr>
+              <w:t>secondChoice</w:t>
+            </w:r>
+            <w:proofErr w:type="spellEnd"/>
+            <w:r>
+              <w:rPr>
+                <w:rFonts w:ascii="Consolas" w:hAnsi="Consolas" w:cs="Consolas"/>
+                <w:color w:val="000000"/>
+                <w:sz w:val="19"/>
+                <w:szCs w:val="19"/>
+                <w:highlight w:val="white"/>
+              </w:rPr>
+              <w:t>);</w:t>
+            </w:r>
+          </w:p>
+          <w:p>
+            <w:pPr>
+              <w:autoSpaceDE w:val="0"/>
+              <w:autoSpaceDN w:val="0"/>
+              <w:adjustRightInd w:val="0"/>
+              <w:ind w:left="1440" w:hanging="1440"/>
+              <w:rPr>
+                <w:rFonts w:ascii="Consolas" w:hAnsi="Consolas" w:cs="Consolas"/>
+                <w:color w:val="000000"/>
+                <w:sz w:val="19"/>
+                <w:szCs w:val="19"/>
+                <w:highlight w:val="white"/>
+              </w:rPr>
+            </w:pPr>
+            <w:r>
+              <w:rPr>
+                <w:rFonts w:ascii="Consolas" w:hAnsi="Consolas" w:cs="Consolas"/>
+                <w:color w:val="000000"/>
+                <w:sz w:val="19"/>
+                <w:szCs w:val="19"/>
+                <w:highlight w:val="white"/>
+              </w:rPr>
+              <w:t xml:space="preserve">            </w:t>
+            </w:r>
+            <w:r>
+              <w:rPr>
+                <w:rFonts w:ascii="Consolas" w:hAnsi="Consolas" w:cs="Consolas"/>
+                <w:color w:val="0000FF"/>
+                <w:sz w:val="19"/>
+                <w:szCs w:val="19"/>
+                <w:highlight w:val="white"/>
+              </w:rPr>
+              <w:t>else</w:t>
+            </w:r>
+            <w:r>
+              <w:rPr>
+                <w:rFonts w:ascii="Consolas" w:hAnsi="Consolas" w:cs="Consolas"/>
+                <w:color w:val="000000"/>
+                <w:sz w:val="19"/>
+                <w:szCs w:val="19"/>
+                <w:highlight w:val="white"/>
+              </w:rPr>
+              <w:t xml:space="preserve"> </w:t>
+            </w:r>
+            <w:r>
+              <w:rPr>
+                <w:rFonts w:ascii="Consolas" w:hAnsi="Consolas" w:cs="Consolas"/>
+                <w:color w:val="0000FF"/>
+                <w:sz w:val="19"/>
+                <w:szCs w:val="19"/>
+                <w:highlight w:val="white"/>
+              </w:rPr>
+              <w:t>if</w:t>
+            </w:r>
+            <w:r>
+              <w:rPr>
+                <w:rFonts w:ascii="Consolas" w:hAnsi="Consolas" w:cs="Consolas"/>
+                <w:color w:val="000000"/>
+                <w:sz w:val="19"/>
+                <w:szCs w:val="19"/>
+                <w:highlight w:val="white"/>
+              </w:rPr>
+              <w:t xml:space="preserve"> (</w:t>
+            </w:r>
+            <w:proofErr w:type="spellStart"/>
+            <w:r>
+              <w:rPr>
+                <w:rFonts w:ascii="Consolas" w:hAnsi="Consolas" w:cs="Consolas"/>
+                <w:color w:val="000000"/>
+                <w:sz w:val="19"/>
+                <w:szCs w:val="19"/>
+                <w:highlight w:val="white"/>
+              </w:rPr>
+              <w:t>thirdChoice</w:t>
+            </w:r>
+            <w:proofErr w:type="spellEnd"/>
+            <w:r>
+              <w:rPr>
+                <w:rFonts w:ascii="Consolas" w:hAnsi="Consolas" w:cs="Consolas"/>
+                <w:color w:val="000000"/>
+                <w:sz w:val="19"/>
+                <w:szCs w:val="19"/>
+                <w:highlight w:val="white"/>
+              </w:rPr>
+              <w:t xml:space="preserve"> == 7) </w:t>
+            </w:r>
+            <w:r>
+              <w:rPr>
+                <w:rFonts w:ascii="Consolas" w:hAnsi="Consolas" w:cs="Consolas"/>
+                <w:color w:val="008000"/>
+                <w:sz w:val="19"/>
+                <w:szCs w:val="19"/>
+                <w:highlight w:val="white"/>
+              </w:rPr>
+              <w:t>//Error 3: changed 0 to 7 to match the fourth block of code  above, where third choice equals 7</w:t>
+            </w:r>
+          </w:p>
+          <w:p>
+            <w:pPr>
+              <w:autoSpaceDE w:val="0"/>
+              <w:autoSpaceDN w:val="0"/>
+              <w:adjustRightInd w:val="0"/>
+              <w:ind w:left="1440" w:hanging="1440"/>
+              <w:rPr>
+                <w:rFonts w:ascii="Consolas" w:hAnsi="Consolas" w:cs="Consolas"/>
+                <w:color w:val="000000"/>
+                <w:sz w:val="19"/>
+                <w:szCs w:val="19"/>
+                <w:highlight w:val="white"/>
+              </w:rPr>
+            </w:pPr>
+            <w:r>
+              <w:rPr>
+                <w:rFonts w:ascii="Consolas" w:hAnsi="Consolas" w:cs="Consolas"/>
+                <w:color w:val="000000"/>
+                <w:sz w:val="19"/>
+                <w:szCs w:val="19"/>
+                <w:highlight w:val="white"/>
+              </w:rPr>
+              <w:t xml:space="preserve">                </w:t>
+            </w:r>
+            <w:proofErr w:type="spellStart"/>
+            <w:r>
+              <w:rPr>
+                <w:rFonts w:ascii="Consolas" w:hAnsi="Consolas" w:cs="Consolas"/>
+                <w:color w:val="2B91AF"/>
+                <w:sz w:val="19"/>
+                <w:szCs w:val="19"/>
+                <w:highlight w:val="white"/>
+              </w:rPr>
+              <w:t>Console</w:t>
+            </w:r>
+            <w:r>
+              <w:rPr>
+                <w:rFonts w:ascii="Consolas" w:hAnsi="Consolas" w:cs="Consolas"/>
+                <w:color w:val="000000"/>
+                <w:sz w:val="19"/>
+                <w:szCs w:val="19"/>
+                <w:highlight w:val="white"/>
+              </w:rPr>
+              <w:t>.WriteLine</w:t>
+            </w:r>
+            <w:proofErr w:type="spellEnd"/>
+            <w:r>
+              <w:rPr>
+                <w:rFonts w:ascii="Consolas" w:hAnsi="Consolas" w:cs="Consolas"/>
+                <w:color w:val="000000"/>
+                <w:sz w:val="19"/>
+                <w:szCs w:val="19"/>
+                <w:highlight w:val="white"/>
+              </w:rPr>
+              <w:t>(</w:t>
+            </w:r>
+            <w:r>
+              <w:rPr>
+                <w:rFonts w:ascii="Consolas" w:hAnsi="Consolas" w:cs="Consolas"/>
+                <w:color w:val="A31515"/>
+                <w:sz w:val="19"/>
+                <w:szCs w:val="19"/>
+                <w:highlight w:val="white"/>
+              </w:rPr>
+              <w:t>"Choices are: {0}, {1}, {2} =&gt; Currently choices are {0}, {1}, {2}"</w:t>
+            </w:r>
+            <w:r>
+              <w:rPr>
+                <w:rFonts w:ascii="Consolas" w:hAnsi="Consolas" w:cs="Consolas"/>
+                <w:color w:val="000000"/>
+                <w:sz w:val="19"/>
+                <w:szCs w:val="19"/>
+                <w:highlight w:val="white"/>
+              </w:rPr>
+              <w:t>,</w:t>
+            </w:r>
+          </w:p>
+          <w:p>
+            <w:pPr>
+              <w:autoSpaceDE w:val="0"/>
+              <w:autoSpaceDN w:val="0"/>
+              <w:adjustRightInd w:val="0"/>
+              <w:ind w:left="1440" w:hanging="1440"/>
+              <w:rPr>
+                <w:rFonts w:ascii="Consolas" w:hAnsi="Consolas" w:cs="Consolas"/>
+                <w:color w:val="000000"/>
+                <w:sz w:val="19"/>
+                <w:szCs w:val="19"/>
+                <w:highlight w:val="white"/>
+              </w:rPr>
+            </w:pPr>
+            <w:r>
+              <w:rPr>
+                <w:rFonts w:ascii="Consolas" w:hAnsi="Consolas" w:cs="Consolas"/>
+                <w:color w:val="000000"/>
+                <w:sz w:val="19"/>
+                <w:szCs w:val="19"/>
+                <w:highlight w:val="white"/>
+              </w:rPr>
+              <w:t xml:space="preserve">                    </w:t>
+            </w:r>
+            <w:proofErr w:type="spellStart"/>
+            <w:r>
+              <w:rPr>
+                <w:rFonts w:ascii="Consolas" w:hAnsi="Consolas" w:cs="Consolas"/>
+                <w:color w:val="000000"/>
+                <w:sz w:val="19"/>
+                <w:szCs w:val="19"/>
+                <w:highlight w:val="white"/>
+              </w:rPr>
+              <w:t>firstChoice</w:t>
+            </w:r>
+            <w:proofErr w:type="spellEnd"/>
+            <w:r>
+              <w:rPr>
+                <w:rFonts w:ascii="Consolas" w:hAnsi="Consolas" w:cs="Consolas"/>
+                <w:color w:val="000000"/>
+                <w:sz w:val="19"/>
+                <w:szCs w:val="19"/>
+                <w:highlight w:val="white"/>
+              </w:rPr>
+              <w:t xml:space="preserve">, </w:t>
+            </w:r>
+            <w:proofErr w:type="spellStart"/>
+            <w:r>
+              <w:rPr>
+                <w:rFonts w:ascii="Consolas" w:hAnsi="Consolas" w:cs="Consolas"/>
+                <w:color w:val="000000"/>
+                <w:sz w:val="19"/>
+                <w:szCs w:val="19"/>
+                <w:highlight w:val="white"/>
+              </w:rPr>
+              <w:t>secondChoice</w:t>
+            </w:r>
+            <w:proofErr w:type="spellEnd"/>
+            <w:r>
+              <w:rPr>
+                <w:rFonts w:ascii="Consolas" w:hAnsi="Consolas" w:cs="Consolas"/>
+                <w:color w:val="000000"/>
+                <w:sz w:val="19"/>
+                <w:szCs w:val="19"/>
+                <w:highlight w:val="white"/>
+              </w:rPr>
+              <w:t xml:space="preserve">, </w:t>
+            </w:r>
+            <w:proofErr w:type="spellStart"/>
+            <w:r>
+              <w:rPr>
+                <w:rFonts w:ascii="Consolas" w:hAnsi="Consolas" w:cs="Consolas"/>
+                <w:color w:val="000000"/>
+                <w:sz w:val="19"/>
+                <w:szCs w:val="19"/>
+                <w:highlight w:val="white"/>
+              </w:rPr>
+              <w:t>thirdChoice</w:t>
+            </w:r>
+            <w:proofErr w:type="spellEnd"/>
+            <w:r>
+              <w:rPr>
+                <w:rFonts w:ascii="Consolas" w:hAnsi="Consolas" w:cs="Consolas"/>
+                <w:color w:val="000000"/>
+                <w:sz w:val="19"/>
+                <w:szCs w:val="19"/>
+                <w:highlight w:val="white"/>
+              </w:rPr>
+              <w:t xml:space="preserve">, </w:t>
+            </w:r>
+            <w:proofErr w:type="spellStart"/>
+            <w:r>
+              <w:rPr>
+                <w:rFonts w:ascii="Consolas" w:hAnsi="Consolas" w:cs="Consolas"/>
+                <w:color w:val="000000"/>
+                <w:sz w:val="19"/>
+                <w:szCs w:val="19"/>
+                <w:highlight w:val="white"/>
+              </w:rPr>
+              <w:t>firstChoice</w:t>
+            </w:r>
+            <w:proofErr w:type="spellEnd"/>
+            <w:r>
+              <w:rPr>
+                <w:rFonts w:ascii="Consolas" w:hAnsi="Consolas" w:cs="Consolas"/>
+                <w:color w:val="000000"/>
+                <w:sz w:val="19"/>
+                <w:szCs w:val="19"/>
+                <w:highlight w:val="white"/>
+              </w:rPr>
+              <w:t xml:space="preserve">, </w:t>
+            </w:r>
+            <w:proofErr w:type="spellStart"/>
+            <w:r>
+              <w:rPr>
+                <w:rFonts w:ascii="Consolas" w:hAnsi="Consolas" w:cs="Consolas"/>
+                <w:color w:val="000000"/>
+                <w:sz w:val="19"/>
+                <w:szCs w:val="19"/>
+                <w:highlight w:val="white"/>
+              </w:rPr>
+              <w:t>secondChoice</w:t>
+            </w:r>
+            <w:proofErr w:type="spellEnd"/>
+            <w:r>
+              <w:rPr>
+                <w:rFonts w:ascii="Consolas" w:hAnsi="Consolas" w:cs="Consolas"/>
+                <w:color w:val="000000"/>
+                <w:sz w:val="19"/>
+                <w:szCs w:val="19"/>
+                <w:highlight w:val="white"/>
+              </w:rPr>
+              <w:t xml:space="preserve">, </w:t>
+            </w:r>
+            <w:proofErr w:type="spellStart"/>
+            <w:r>
+              <w:rPr>
+                <w:rFonts w:ascii="Consolas" w:hAnsi="Consolas" w:cs="Consolas"/>
+                <w:color w:val="000000"/>
+                <w:sz w:val="19"/>
+                <w:szCs w:val="19"/>
+                <w:highlight w:val="white"/>
+              </w:rPr>
+              <w:t>thirdChoice</w:t>
+            </w:r>
+            <w:proofErr w:type="spellEnd"/>
+            <w:r>
+              <w:rPr>
+                <w:rFonts w:ascii="Consolas" w:hAnsi="Consolas" w:cs="Consolas"/>
+                <w:color w:val="000000"/>
+                <w:sz w:val="19"/>
+                <w:szCs w:val="19"/>
+                <w:highlight w:val="white"/>
+              </w:rPr>
+              <w:t>);</w:t>
+            </w:r>
+          </w:p>
+          <w:p>
+            <w:pPr>
+              <w:autoSpaceDE w:val="0"/>
+              <w:autoSpaceDN w:val="0"/>
+              <w:adjustRightInd w:val="0"/>
+              <w:ind w:left="1440" w:hanging="1440"/>
+              <w:rPr>
+                <w:rFonts w:ascii="Consolas" w:hAnsi="Consolas" w:cs="Consolas"/>
+                <w:color w:val="000000"/>
+                <w:sz w:val="19"/>
+                <w:szCs w:val="19"/>
+                <w:highlight w:val="white"/>
+              </w:rPr>
+            </w:pPr>
+            <w:r>
+              <w:rPr>
+                <w:rFonts w:ascii="Consolas" w:hAnsi="Consolas" w:cs="Consolas"/>
+                <w:color w:val="000000"/>
+                <w:sz w:val="19"/>
+                <w:szCs w:val="19"/>
+                <w:highlight w:val="white"/>
+              </w:rPr>
+              <w:t xml:space="preserve">        }</w:t>
+            </w:r>
+          </w:p>
+          <w:p>
+            <w:pPr>
+              <w:autoSpaceDE w:val="0"/>
+              <w:autoSpaceDN w:val="0"/>
+              <w:adjustRightInd w:val="0"/>
+              <w:ind w:left="1440" w:hanging="1440"/>
+              <w:rPr>
+                <w:rFonts w:ascii="Consolas" w:hAnsi="Consolas" w:cs="Consolas"/>
+                <w:color w:val="000000"/>
+                <w:sz w:val="19"/>
+                <w:szCs w:val="19"/>
+                <w:highlight w:val="white"/>
+              </w:rPr>
+            </w:pPr>
+            <w:r>
+              <w:rPr>
+                <w:rFonts w:ascii="Consolas" w:hAnsi="Consolas" w:cs="Consolas"/>
+                <w:color w:val="000000"/>
+                <w:sz w:val="19"/>
+                <w:szCs w:val="19"/>
+                <w:highlight w:val="white"/>
+              </w:rPr>
+              <w:t xml:space="preserve">    }</w:t>
+            </w:r>
+          </w:p>
+          <w:p>
+            <w:pPr>
+              <w:autoSpaceDE w:val="0"/>
+              <w:autoSpaceDN w:val="0"/>
+              <w:adjustRightInd w:val="0"/>
+              <w:ind w:left="1440" w:hanging="1440"/>
+              <w:rPr>
+                <w:rFonts w:ascii="Consolas" w:hAnsi="Consolas" w:cs="Consolas"/>
+                <w:color w:val="000000"/>
+                <w:sz w:val="19"/>
+                <w:szCs w:val="19"/>
+                <w:highlight w:val="white"/>
+              </w:rPr>
+            </w:pPr>
+            <w:r>
+              <w:rPr>
+                <w:rFonts w:ascii="Consolas" w:hAnsi="Consolas" w:cs="Consolas"/>
+                <w:color w:val="000000"/>
+                <w:sz w:val="19"/>
+                <w:szCs w:val="19"/>
+                <w:highlight w:val="white"/>
+              </w:rPr>
+              <w:t>}</w:t>
+            </w:r>
+          </w:p>
+          <w:p>
+            <w:pPr>
+              <w:autoSpaceDE w:val="0"/>
+              <w:autoSpaceDN w:val="0"/>
+              <w:adjustRightInd w:val="0"/>
+              <w:rPr>
+                <w:rFonts w:ascii="Consolas" w:hAnsi="Consolas" w:cs="Consolas"/>
+                <w:color w:val="000000"/>
+                <w:sz w:val="19"/>
+                <w:szCs w:val="19"/>
+                <w:highlight w:val="white"/>
+              </w:rPr>
+            </w:pPr>
+          </w:p>
           <w:p/>
           <w:p/>
           <w:p/>
@@ -324,6 +3698,7 @@
               <w:rPr>
                 <w:b/>
               </w:rPr>
+              <w:lastRenderedPageBreak/>
               <w:t>2</w:t>
             </w:r>
             <w:r>
@@ -380,7 +3755,7 @@
                           <pic:cNvPicPr/>
                         </pic:nvPicPr>
                         <pic:blipFill>
-                          <a:blip r:embed="rId10">
+                          <a:blip r:embed="rId11">
                             <a:extLst>
                               <a:ext uri="{28A0092B-C50C-407E-A947-70E740481C1C}">
                                 <a14:useLocalDpi xmlns:a14="http://schemas.microsoft.com/office/drawing/2010/main" val="0"/>
@@ -493,7 +3868,6 @@
               </w:numPr>
             </w:pPr>
             <w:r>
-              <w:lastRenderedPageBreak/>
               <w:t>I built the program, and this time I am going to start from the error list not just from the red lines I see. Here are the errors:</w:t>
             </w:r>
             <w:r>
@@ -522,7 +3896,7 @@
                           <pic:cNvPicPr/>
                         </pic:nvPicPr>
                         <pic:blipFill>
-                          <a:blip r:embed="rId11">
+                          <a:blip r:embed="rId12">
                             <a:extLst>
                               <a:ext uri="{28A0092B-C50C-407E-A947-70E740481C1C}">
                                 <a14:useLocalDpi xmlns:a14="http://schemas.microsoft.com/office/drawing/2010/main" val="0"/>
@@ -815,11 +4189,11 @@
             </w:r>
             <w:proofErr w:type="spellEnd"/>
             <w:r>
-              <w:t xml:space="preserve"> = </w:t>
+              <w:t xml:space="preserve"> = 7</w:t>
             </w:r>
             <w:proofErr w:type="gramStart"/>
             <w:r>
-              <w:t>7;.</w:t>
+              <w:t>;.</w:t>
             </w:r>
             <w:proofErr w:type="gramEnd"/>
             <w:r>
@@ -895,7 +4269,7 @@
       </w:pPr>
     </w:p>
     <w:sectPr>
-      <w:headerReference w:type="default" r:id="rId12"/>
+      <w:headerReference w:type="default" r:id="rId13"/>
       <w:pgSz w:w="12240" w:h="15840"/>
       <w:pgMar w:top="1440" w:right="1440" w:bottom="1440" w:left="1440" w:header="720" w:footer="720" w:gutter="0"/>
       <w:cols w:space="720"/>
@@ -906,7 +4280,7 @@
 </file>
 
 <file path=word/endnotes.xml><?xml version="1.0" encoding="utf-8"?>
-<w:endnotes xmlns:wpc="http://schemas.microsoft.com/office/word/2010/wordprocessingCanvas" xmlns:mo="http://schemas.microsoft.com/office/mac/office/2008/main" xmlns:mc="http://schemas.openxmlformats.org/markup-compatibility/2006" xmlns:mv="urn:schemas-microsoft-com:mac:vml" xmlns:o="urn:schemas-microsoft-com:office:office" xmlns:r="http://schemas.openxmlformats.org/officeDocument/2006/relationships" xmlns:m="http://schemas.openxmlformats.org/officeDocument/2006/math" xmlns:v="urn:schemas-microsoft-com:vml" xmlns:wp14="http://schemas.microsoft.com/office/word/2010/wordprocessingDrawing" xmlns:wp="http://schemas.openxmlformats.org/drawingml/2006/wordprocessingDrawing" xmlns:w10="urn:schemas-microsoft-com:office:word" xmlns:w="http://schemas.openxmlformats.org/wordprocessingml/2006/main" xmlns:w14="http://schemas.microsoft.com/office/word/2010/wordml" xmlns:w15="http://schemas.microsoft.com/office/word/2012/wordml" xmlns:wpg="http://schemas.microsoft.com/office/word/2010/wordprocessingGroup" xmlns:wpi="http://schemas.microsoft.com/office/word/2010/wordprocessingInk" xmlns:wne="http://schemas.microsoft.com/office/word/2006/wordml" xmlns:wps="http://schemas.microsoft.com/office/word/2010/wordprocessingShape" mc:Ignorable="w14 w15 wp14">
+<w:endnotes xmlns:wpc="http://schemas.microsoft.com/office/word/2010/wordprocessingCanvas" xmlns:mc="http://schemas.openxmlformats.org/markup-compatibility/2006" xmlns:o="urn:schemas-microsoft-com:office:office" xmlns:r="http://schemas.openxmlformats.org/officeDocument/2006/relationships" xmlns:m="http://schemas.openxmlformats.org/officeDocument/2006/math" xmlns:v="urn:schemas-microsoft-com:vml" xmlns:wp14="http://schemas.microsoft.com/office/word/2010/wordprocessingDrawing" xmlns:wp="http://schemas.openxmlformats.org/drawingml/2006/wordprocessingDrawing" xmlns:w10="urn:schemas-microsoft-com:office:word" xmlns:w="http://schemas.openxmlformats.org/wordprocessingml/2006/main" xmlns:w14="http://schemas.microsoft.com/office/word/2010/wordml" xmlns:w15="http://schemas.microsoft.com/office/word/2012/wordml" xmlns:wpg="http://schemas.microsoft.com/office/word/2010/wordprocessingGroup" xmlns:wpi="http://schemas.microsoft.com/office/word/2010/wordprocessingInk" xmlns:wne="http://schemas.microsoft.com/office/word/2006/wordml" xmlns:wps="http://schemas.microsoft.com/office/word/2010/wordprocessingShape" mc:Ignorable="w14 w15 wp14">
   <w:endnote w:type="separator" w:id="-1">
     <w:p>
       <w:pPr>
@@ -931,7 +4305,7 @@
 </file>
 
 <file path=word/footnotes.xml><?xml version="1.0" encoding="utf-8"?>
-<w:footnotes xmlns:wpc="http://schemas.microsoft.com/office/word/2010/wordprocessingCanvas" xmlns:mo="http://schemas.microsoft.com/office/mac/office/2008/main" xmlns:mc="http://schemas.openxmlformats.org/markup-compatibility/2006" xmlns:mv="urn:schemas-microsoft-com:mac:vml" xmlns:o="urn:schemas-microsoft-com:office:office" xmlns:r="http://schemas.openxmlformats.org/officeDocument/2006/relationships" xmlns:m="http://schemas.openxmlformats.org/officeDocument/2006/math" xmlns:v="urn:schemas-microsoft-com:vml" xmlns:wp14="http://schemas.microsoft.com/office/word/2010/wordprocessingDrawing" xmlns:wp="http://schemas.openxmlformats.org/drawingml/2006/wordprocessingDrawing" xmlns:w10="urn:schemas-microsoft-com:office:word" xmlns:w="http://schemas.openxmlformats.org/wordprocessingml/2006/main" xmlns:w14="http://schemas.microsoft.com/office/word/2010/wordml" xmlns:w15="http://schemas.microsoft.com/office/word/2012/wordml" xmlns:wpg="http://schemas.microsoft.com/office/word/2010/wordprocessingGroup" xmlns:wpi="http://schemas.microsoft.com/office/word/2010/wordprocessingInk" xmlns:wne="http://schemas.microsoft.com/office/word/2006/wordml" xmlns:wps="http://schemas.microsoft.com/office/word/2010/wordprocessingShape" mc:Ignorable="w14 w15 wp14">
+<w:footnotes xmlns:wpc="http://schemas.microsoft.com/office/word/2010/wordprocessingCanvas" xmlns:mc="http://schemas.openxmlformats.org/markup-compatibility/2006" xmlns:o="urn:schemas-microsoft-com:office:office" xmlns:r="http://schemas.openxmlformats.org/officeDocument/2006/relationships" xmlns:m="http://schemas.openxmlformats.org/officeDocument/2006/math" xmlns:v="urn:schemas-microsoft-com:vml" xmlns:wp14="http://schemas.microsoft.com/office/word/2010/wordprocessingDrawing" xmlns:wp="http://schemas.openxmlformats.org/drawingml/2006/wordprocessingDrawing" xmlns:w10="urn:schemas-microsoft-com:office:word" xmlns:w="http://schemas.openxmlformats.org/wordprocessingml/2006/main" xmlns:w14="http://schemas.microsoft.com/office/word/2010/wordml" xmlns:w15="http://schemas.microsoft.com/office/word/2012/wordml" xmlns:wpg="http://schemas.microsoft.com/office/word/2010/wordprocessingGroup" xmlns:wpi="http://schemas.microsoft.com/office/word/2010/wordprocessingInk" xmlns:wne="http://schemas.microsoft.com/office/word/2006/wordml" xmlns:wps="http://schemas.microsoft.com/office/word/2010/wordprocessingShape" mc:Ignorable="w14 w15 wp14">
   <w:footnote w:type="separator" w:id="-1">
     <w:p>
       <w:pPr>
@@ -956,7 +4330,7 @@
 </file>
 
 <file path=word/header1.xml><?xml version="1.0" encoding="utf-8"?>
-<w:hdr xmlns:wpc="http://schemas.microsoft.com/office/word/2010/wordprocessingCanvas" xmlns:mo="http://schemas.microsoft.com/office/mac/office/2008/main" xmlns:mc="http://schemas.openxmlformats.org/markup-compatibility/2006" xmlns:mv="urn:schemas-microsoft-com:mac:vml" xmlns:o="urn:schemas-microsoft-com:office:office" xmlns:r="http://schemas.openxmlformats.org/officeDocument/2006/relationships" xmlns:m="http://schemas.openxmlformats.org/officeDocument/2006/math" xmlns:v="urn:schemas-microsoft-com:vml" xmlns:wp14="http://schemas.microsoft.com/office/word/2010/wordprocessingDrawing" xmlns:wp="http://schemas.openxmlformats.org/drawingml/2006/wordprocessingDrawing" xmlns:w10="urn:schemas-microsoft-com:office:word" xmlns:w="http://schemas.openxmlformats.org/wordprocessingml/2006/main" xmlns:w14="http://schemas.microsoft.com/office/word/2010/wordml" xmlns:w15="http://schemas.microsoft.com/office/word/2012/wordml" xmlns:wpg="http://schemas.microsoft.com/office/word/2010/wordprocessingGroup" xmlns:wpi="http://schemas.microsoft.com/office/word/2010/wordprocessingInk" xmlns:wne="http://schemas.microsoft.com/office/word/2006/wordml" xmlns:wps="http://schemas.microsoft.com/office/word/2010/wordprocessingShape" mc:Ignorable="w14 w15 wp14">
+<w:hdr xmlns:wpc="http://schemas.microsoft.com/office/word/2010/wordprocessingCanvas" xmlns:mc="http://schemas.openxmlformats.org/markup-compatibility/2006" xmlns:o="urn:schemas-microsoft-com:office:office" xmlns:r="http://schemas.openxmlformats.org/officeDocument/2006/relationships" xmlns:m="http://schemas.openxmlformats.org/officeDocument/2006/math" xmlns:v="urn:schemas-microsoft-com:vml" xmlns:wp14="http://schemas.microsoft.com/office/word/2010/wordprocessingDrawing" xmlns:wp="http://schemas.openxmlformats.org/drawingml/2006/wordprocessingDrawing" xmlns:w10="urn:schemas-microsoft-com:office:word" xmlns:w="http://schemas.openxmlformats.org/wordprocessingml/2006/main" xmlns:w14="http://schemas.microsoft.com/office/word/2010/wordml" xmlns:w15="http://schemas.microsoft.com/office/word/2012/wordml" xmlns:wpg="http://schemas.microsoft.com/office/word/2010/wordprocessingGroup" xmlns:wpi="http://schemas.microsoft.com/office/word/2010/wordprocessingInk" xmlns:wne="http://schemas.microsoft.com/office/word/2006/wordml" xmlns:wps="http://schemas.microsoft.com/office/word/2010/wordprocessingShape" mc:Ignorable="w14 w15 wp14">
   <w:p>
     <w:pPr>
       <w:pStyle w:val="Header"/>
@@ -1025,7 +4399,7 @@
 </file>
 
 <file path=word/numbering.xml><?xml version="1.0" encoding="utf-8"?>
-<w:numbering xmlns:wpc="http://schemas.microsoft.com/office/word/2010/wordprocessingCanvas" xmlns:mo="http://schemas.microsoft.com/office/mac/office/2008/main" xmlns:mc="http://schemas.openxmlformats.org/markup-compatibility/2006" xmlns:mv="urn:schemas-microsoft-com:mac:vml" xmlns:o="urn:schemas-microsoft-com:office:office" xmlns:r="http://schemas.openxmlformats.org/officeDocument/2006/relationships" xmlns:m="http://schemas.openxmlformats.org/officeDocument/2006/math" xmlns:v="urn:schemas-microsoft-com:vml" xmlns:wp14="http://schemas.microsoft.com/office/word/2010/wordprocessingDrawing" xmlns:wp="http://schemas.openxmlformats.org/drawingml/2006/wordprocessingDrawing" xmlns:w10="urn:schemas-microsoft-com:office:word" xmlns:w="http://schemas.openxmlformats.org/wordprocessingml/2006/main" xmlns:w14="http://schemas.microsoft.com/office/word/2010/wordml" xmlns:w15="http://schemas.microsoft.com/office/word/2012/wordml" xmlns:wpg="http://schemas.microsoft.com/office/word/2010/wordprocessingGroup" xmlns:wpi="http://schemas.microsoft.com/office/word/2010/wordprocessingInk" xmlns:wne="http://schemas.microsoft.com/office/word/2006/wordml" xmlns:wps="http://schemas.microsoft.com/office/word/2010/wordprocessingShape" mc:Ignorable="w14 w15 wp14">
+<w:numbering xmlns:wpc="http://schemas.microsoft.com/office/word/2010/wordprocessingCanvas" xmlns:mc="http://schemas.openxmlformats.org/markup-compatibility/2006" xmlns:o="urn:schemas-microsoft-com:office:office" xmlns:r="http://schemas.openxmlformats.org/officeDocument/2006/relationships" xmlns:m="http://schemas.openxmlformats.org/officeDocument/2006/math" xmlns:v="urn:schemas-microsoft-com:vml" xmlns:wp14="http://schemas.microsoft.com/office/word/2010/wordprocessingDrawing" xmlns:wp="http://schemas.openxmlformats.org/drawingml/2006/wordprocessingDrawing" xmlns:w10="urn:schemas-microsoft-com:office:word" xmlns:w="http://schemas.openxmlformats.org/wordprocessingml/2006/main" xmlns:w14="http://schemas.microsoft.com/office/word/2010/wordml" xmlns:w15="http://schemas.microsoft.com/office/word/2012/wordml" xmlns:wpg="http://schemas.microsoft.com/office/word/2010/wordprocessingGroup" xmlns:wpi="http://schemas.microsoft.com/office/word/2010/wordprocessingInk" xmlns:wne="http://schemas.microsoft.com/office/word/2006/wordml" xmlns:wps="http://schemas.microsoft.com/office/word/2010/wordprocessingShape" mc:Ignorable="w14 w15 wp14">
   <w:abstractNum w:abstractNumId="0">
     <w:nsid w:val="2D6B262A"/>
     <w:multiLevelType w:val="hybridMultilevel"/>
@@ -1135,7 +4509,7 @@
       </w:pPr>
     </w:pPrDefault>
   </w:docDefaults>
-  <w:latentStyles w:defLockedState="0" w:defUIPriority="99" w:defSemiHidden="0" w:defUnhideWhenUsed="0" w:defQFormat="0" w:count="381">
+  <w:latentStyles w:defLockedState="0" w:defUIPriority="99" w:defSemiHidden="0" w:defUnhideWhenUsed="0" w:defQFormat="0" w:count="371">
     <w:lsdException w:name="Normal" w:uiPriority="0" w:qFormat="1"/>
     <w:lsdException w:name="heading 1" w:uiPriority="9" w:qFormat="1"/>
     <w:lsdException w:name="heading 2" w:semiHidden="1" w:uiPriority="9" w:unhideWhenUsed="1" w:qFormat="1"/>
@@ -1241,6 +4615,7 @@
     <w:lsdException w:name="HTML Sample" w:semiHidden="1" w:unhideWhenUsed="1"/>
     <w:lsdException w:name="HTML Typewriter" w:semiHidden="1" w:unhideWhenUsed="1"/>
     <w:lsdException w:name="HTML Variable" w:semiHidden="1" w:unhideWhenUsed="1"/>
+    <w:lsdException w:name="Normal Table" w:semiHidden="1" w:unhideWhenUsed="1"/>
     <w:lsdException w:name="annotation subject" w:semiHidden="1" w:unhideWhenUsed="1"/>
     <w:lsdException w:name="No List" w:semiHidden="1" w:unhideWhenUsed="1"/>
     <w:lsdException w:name="Outline List 1" w:semiHidden="1" w:unhideWhenUsed="1"/>
@@ -1287,8 +4662,10 @@
     <w:lsdException w:name="Table Subtle 2" w:semiHidden="1" w:unhideWhenUsed="1"/>
     <w:lsdException w:name="Table Web 1" w:semiHidden="1" w:unhideWhenUsed="1"/>
     <w:lsdException w:name="Table Web 2" w:semiHidden="1" w:unhideWhenUsed="1"/>
+    <w:lsdException w:name="Table Web 3" w:semiHidden="1" w:unhideWhenUsed="1"/>
     <w:lsdException w:name="Balloon Text" w:semiHidden="1" w:unhideWhenUsed="1"/>
     <w:lsdException w:name="Table Grid" w:uiPriority="59"/>
+    <w:lsdException w:name="Table Theme" w:semiHidden="1" w:unhideWhenUsed="1"/>
     <w:lsdException w:name="Placeholder Text" w:semiHidden="1"/>
     <w:lsdException w:name="No Spacing" w:uiPriority="1" w:qFormat="1"/>
     <w:lsdException w:name="Light Shading" w:uiPriority="60"/>
@@ -1504,7 +4881,6 @@
     <w:lsdException w:name="List Table 5 Dark Accent 6" w:uiPriority="50"/>
     <w:lsdException w:name="List Table 6 Colorful Accent 6" w:uiPriority="51"/>
     <w:lsdException w:name="List Table 7 Colorful Accent 6" w:uiPriority="52"/>
-    <w:lsdException w:name="Mention" w:semiHidden="1" w:unhideWhenUsed="1"/>
   </w:latentStyles>
   <w:style w:type="paragraph" w:default="1" w:styleId="Normal">
     <w:name w:val="Normal"/>
@@ -1938,12 +5314,6 @@
 </file>
 
 <file path=customXml/item1.xml><?xml version="1.0" encoding="utf-8"?>
-<p:properties xmlns:p="http://schemas.microsoft.com/office/2006/metadata/properties" xmlns:xsi="http://www.w3.org/2001/XMLSchema-instance" xmlns:pc="http://schemas.microsoft.com/office/infopath/2007/PartnerControls">
-  <documentManagement/>
-</p:properties>
-</file>
-
-<file path=customXml/item2.xml><?xml version="1.0" encoding="utf-8"?>
 <ct:contentTypeSchema xmlns:ct="http://schemas.microsoft.com/office/2006/metadata/contentType" xmlns:ma="http://schemas.microsoft.com/office/2006/metadata/properties/metaAttributes" ct:_="" ma:_="" ma:contentTypeName="Document" ma:contentTypeID="0x01010019267F6D1A260A4394C18F5AF72445EA" ma:contentTypeVersion="3" ma:contentTypeDescription="Create a new document." ma:contentTypeScope="" ma:versionID="d6a723735a0ade9a92961b83aee31dda">
   <xsd:schema xmlns:xsd="http://www.w3.org/2001/XMLSchema" xmlns:xs="http://www.w3.org/2001/XMLSchema" xmlns:p="http://schemas.microsoft.com/office/2006/metadata/properties" targetNamespace="http://schemas.microsoft.com/office/2006/metadata/properties" ma:root="true" ma:fieldsID="e345bd7673956a623930e5662e321f3a">
     <xsd:element name="properties">
@@ -2057,7 +5427,7 @@
 </ct:contentTypeSchema>
 </file>
 
-<file path=customXml/item3.xml><?xml version="1.0" encoding="utf-8"?>
+<file path=customXml/item2.xml><?xml version="1.0" encoding="utf-8"?>
 <?mso-contentType ?>
 <FormTemplates xmlns="http://schemas.microsoft.com/sharepoint/v3/contenttype/forms">
   <Display>DocumentLibraryForm</Display>
@@ -2066,16 +5436,17 @@
 </FormTemplates>
 </file>
 
-<file path=customXml/itemProps1.xml><?xml version="1.0" encoding="utf-8"?>
-<ds:datastoreItem xmlns:ds="http://schemas.openxmlformats.org/officeDocument/2006/customXml" ds:itemID="{C1D350F2-02A8-4B32-AED8-2791A6A2C694}">
-  <ds:schemaRefs>
-    <ds:schemaRef ds:uri="http://schemas.microsoft.com/office/2006/metadata/properties"/>
-    <ds:schemaRef ds:uri="http://schemas.microsoft.com/office/infopath/2007/PartnerControls"/>
-  </ds:schemaRefs>
-</ds:datastoreItem>
+<file path=customXml/item3.xml><?xml version="1.0" encoding="utf-8"?>
+<p:properties xmlns:p="http://schemas.microsoft.com/office/2006/metadata/properties" xmlns:xsi="http://www.w3.org/2001/XMLSchema-instance" xmlns:pc="http://schemas.microsoft.com/office/infopath/2007/PartnerControls">
+  <documentManagement/>
+</p:properties>
 </file>
 
-<file path=customXml/itemProps2.xml><?xml version="1.0" encoding="utf-8"?>
+<file path=customXml/item4.xml><?xml version="1.0" encoding="utf-8"?>
+<b:Sources xmlns:b="http://schemas.openxmlformats.org/officeDocument/2006/bibliography" xmlns="http://schemas.openxmlformats.org/officeDocument/2006/bibliography" SelectedStyle="\APASixthEditionOfficeOnline.xsl" StyleName="APA" Version="6"/>
+</file>
+
+<file path=customXml/itemProps1.xml><?xml version="1.0" encoding="utf-8"?>
 <ds:datastoreItem xmlns:ds="http://schemas.openxmlformats.org/officeDocument/2006/customXml" ds:itemID="{ABA5A74B-C8A6-4E9F-BF18-FD72FFA5B5B8}">
   <ds:schemaRefs>
     <ds:schemaRef ds:uri="http://schemas.microsoft.com/office/2006/metadata/contentType"/>
@@ -2091,10 +5462,27 @@
 </ds:datastoreItem>
 </file>
 
-<file path=customXml/itemProps3.xml><?xml version="1.0" encoding="utf-8"?>
+<file path=customXml/itemProps2.xml><?xml version="1.0" encoding="utf-8"?>
 <ds:datastoreItem xmlns:ds="http://schemas.openxmlformats.org/officeDocument/2006/customXml" ds:itemID="{FD146651-96B0-437E-BB21-CC7F7E0D6187}">
   <ds:schemaRefs>
     <ds:schemaRef ds:uri="http://schemas.microsoft.com/sharepoint/v3/contenttype/forms"/>
   </ds:schemaRefs>
 </ds:datastoreItem>
+</file>
+
+<file path=customXml/itemProps3.xml><?xml version="1.0" encoding="utf-8"?>
+<ds:datastoreItem xmlns:ds="http://schemas.openxmlformats.org/officeDocument/2006/customXml" ds:itemID="{C1D350F2-02A8-4B32-AED8-2791A6A2C694}">
+  <ds:schemaRefs>
+    <ds:schemaRef ds:uri="http://schemas.microsoft.com/office/2006/metadata/properties"/>
+    <ds:schemaRef ds:uri="http://schemas.microsoft.com/office/infopath/2007/PartnerControls"/>
+  </ds:schemaRefs>
+</ds:datastoreItem>
+</file>
+
+<file path=customXml/itemProps4.xml><?xml version="1.0" encoding="utf-8"?>
+<ds:datastoreItem xmlns:ds="http://schemas.openxmlformats.org/officeDocument/2006/customXml" ds:itemID="{0C706AED-E437-4744-BA79-B22821CF87B1}">
+  <ds:schemaRefs>
+    <ds:schemaRef ds:uri="http://schemas.openxmlformats.org/officeDocument/2006/bibliography"/>
+  </ds:schemaRefs>
+</ds:datastoreItem>
 </file>
</xml_diff>